<commit_message>
Uploaded the entire draft
</commit_message>
<xml_diff>
--- a/paper_iwase.docx
+++ b/paper_iwase.docx
@@ -1316,7 +1316,7 @@
         <w:pStyle w:val="a3"/>
         <w:ind w:leftChars="0" w:left="360"/>
         <w:rPr>
-          <w:rFonts w:ascii="Times New Roman" w:hAnsi="Times New Roman" w:cs="Times New Roman" w:hint="eastAsia"/>
+          <w:rFonts w:ascii="Times New Roman" w:hAnsi="Times New Roman" w:cs="Times New Roman"/>
           <w:sz w:val="20"/>
           <w:szCs w:val="20"/>
         </w:rPr>
@@ -1328,7 +1328,7 @@
         <w:ind w:leftChars="0" w:left="360"/>
         <w:jc w:val="center"/>
         <w:rPr>
-          <w:rFonts w:ascii="Times New Roman" w:hAnsi="Times New Roman" w:cs="Times New Roman" w:hint="eastAsia"/>
+          <w:rFonts w:ascii="Times New Roman" w:hAnsi="Times New Roman" w:cs="Times New Roman"/>
           <w:sz w:val="20"/>
           <w:szCs w:val="20"/>
         </w:rPr>
@@ -1443,7 +1443,7 @@
         <w:ind w:leftChars="0" w:left="360"/>
         <w:jc w:val="center"/>
         <w:rPr>
-          <w:rFonts w:ascii="Times New Roman" w:hAnsi="Times New Roman" w:cs="Times New Roman" w:hint="eastAsia"/>
+          <w:rFonts w:ascii="Times New Roman" w:hAnsi="Times New Roman" w:cs="Times New Roman"/>
           <w:sz w:val="20"/>
           <w:szCs w:val="20"/>
         </w:rPr>
@@ -1652,7 +1652,7 @@
         <w:pStyle w:val="a3"/>
         <w:ind w:leftChars="0" w:left="360"/>
         <w:rPr>
-          <w:rFonts w:ascii="Times New Roman" w:hAnsi="Times New Roman" w:cs="Times New Roman" w:hint="eastAsia"/>
+          <w:rFonts w:ascii="Times New Roman" w:hAnsi="Times New Roman" w:cs="Times New Roman"/>
           <w:sz w:val="20"/>
           <w:szCs w:val="20"/>
         </w:rPr>
@@ -1664,7 +1664,7 @@
         <w:ind w:leftChars="0" w:left="360"/>
         <w:jc w:val="center"/>
         <w:rPr>
-          <w:rFonts w:ascii="Times New Roman" w:hAnsi="Times New Roman" w:cs="Times New Roman" w:hint="eastAsia"/>
+          <w:rFonts w:ascii="Times New Roman" w:hAnsi="Times New Roman" w:cs="Times New Roman"/>
           <w:sz w:val="20"/>
           <w:szCs w:val="20"/>
         </w:rPr>
@@ -1867,7 +1867,7 @@
         <w:ind w:leftChars="0" w:left="360"/>
         <w:jc w:val="center"/>
         <w:rPr>
-          <w:rFonts w:ascii="Times New Roman" w:hAnsi="Times New Roman" w:cs="Times New Roman" w:hint="eastAsia"/>
+          <w:rFonts w:ascii="Times New Roman" w:hAnsi="Times New Roman" w:cs="Times New Roman"/>
           <w:sz w:val="20"/>
           <w:szCs w:val="20"/>
         </w:rPr>
@@ -2224,7 +2224,7 @@
         <w:ind w:leftChars="0" w:left="360"/>
         <w:jc w:val="center"/>
         <w:rPr>
-          <w:rFonts w:ascii="Times New Roman" w:hAnsi="Times New Roman" w:cs="Times New Roman" w:hint="eastAsia"/>
+          <w:rFonts w:ascii="Times New Roman" w:hAnsi="Times New Roman" w:cs="Times New Roman"/>
           <w:sz w:val="20"/>
           <w:szCs w:val="20"/>
         </w:rPr>
@@ -2349,7 +2349,7 @@
         <w:ind w:leftChars="0" w:left="360"/>
         <w:jc w:val="center"/>
         <w:rPr>
-          <w:rFonts w:ascii="Times New Roman" w:hAnsi="Times New Roman" w:cs="Times New Roman" w:hint="eastAsia"/>
+          <w:rFonts w:ascii="Times New Roman" w:hAnsi="Times New Roman" w:cs="Times New Roman"/>
           <w:sz w:val="20"/>
           <w:szCs w:val="20"/>
         </w:rPr>
@@ -2385,7 +2385,7 @@
         <w:ind w:leftChars="0" w:left="360"/>
         <w:jc w:val="center"/>
         <w:rPr>
-          <w:rFonts w:ascii="Times New Roman" w:hAnsi="Times New Roman" w:cs="Times New Roman" w:hint="eastAsia"/>
+          <w:rFonts w:ascii="Times New Roman" w:hAnsi="Times New Roman" w:cs="Times New Roman"/>
           <w:sz w:val="20"/>
           <w:szCs w:val="20"/>
         </w:rPr>
@@ -3425,7 +3425,7 @@
         <w:pStyle w:val="a3"/>
         <w:ind w:leftChars="0" w:left="360"/>
         <w:rPr>
-          <w:rFonts w:ascii="Times New Roman" w:hAnsi="Times New Roman" w:cs="Times New Roman" w:hint="eastAsia"/>
+          <w:rFonts w:ascii="Times New Roman" w:hAnsi="Times New Roman" w:cs="Times New Roman"/>
           <w:sz w:val="20"/>
           <w:szCs w:val="20"/>
         </w:rPr>
@@ -3552,17 +3552,17 @@
         <w:ind w:leftChars="0" w:left="360"/>
         <w:jc w:val="center"/>
         <w:rPr>
+          <w:rFonts w:ascii="Times New Roman" w:hAnsi="Times New Roman" w:cs="Times New Roman"/>
+          <w:sz w:val="20"/>
+          <w:szCs w:val="20"/>
+        </w:rPr>
+      </w:pPr>
+      <w:r>
+        <w:rPr>
           <w:rFonts w:ascii="Times New Roman" w:hAnsi="Times New Roman" w:cs="Times New Roman" w:hint="eastAsia"/>
           <w:sz w:val="20"/>
           <w:szCs w:val="20"/>
         </w:rPr>
-      </w:pPr>
-      <w:r>
-        <w:rPr>
-          <w:rFonts w:ascii="Times New Roman" w:hAnsi="Times New Roman" w:cs="Times New Roman" w:hint="eastAsia"/>
-          <w:sz w:val="20"/>
-          <w:szCs w:val="20"/>
-        </w:rPr>
         <w:t>T</w:t>
       </w:r>
       <w:r>
@@ -3587,7 +3587,7 @@
         <w:pStyle w:val="a3"/>
         <w:ind w:leftChars="0" w:left="360"/>
         <w:rPr>
-          <w:rFonts w:ascii="Times New Roman" w:hAnsi="Times New Roman" w:cs="Times New Roman" w:hint="eastAsia"/>
+          <w:rFonts w:ascii="Times New Roman" w:hAnsi="Times New Roman" w:cs="Times New Roman"/>
           <w:sz w:val="20"/>
           <w:szCs w:val="20"/>
         </w:rPr>
@@ -3598,7 +3598,7 @@
         <w:pStyle w:val="a3"/>
         <w:ind w:leftChars="0" w:left="360"/>
         <w:rPr>
-          <w:rFonts w:ascii="Times New Roman" w:hAnsi="Times New Roman" w:cs="Times New Roman" w:hint="eastAsia"/>
+          <w:rFonts w:ascii="Times New Roman" w:hAnsi="Times New Roman" w:cs="Times New Roman"/>
           <w:sz w:val="20"/>
           <w:szCs w:val="20"/>
         </w:rPr>
@@ -3885,7 +3885,7 @@
         <w:ind w:leftChars="0" w:left="360"/>
         <w:jc w:val="center"/>
         <w:rPr>
-          <w:rFonts w:ascii="Times New Roman" w:hAnsi="Times New Roman" w:cs="Times New Roman" w:hint="eastAsia"/>
+          <w:rFonts w:ascii="Times New Roman" w:hAnsi="Times New Roman" w:cs="Times New Roman"/>
           <w:sz w:val="20"/>
           <w:szCs w:val="20"/>
         </w:rPr>
@@ -4158,7 +4158,7 @@
         <w:ind w:leftChars="0" w:left="360"/>
         <w:jc w:val="center"/>
         <w:rPr>
-          <w:rFonts w:ascii="Times New Roman" w:hAnsi="Times New Roman" w:cs="Times New Roman" w:hint="eastAsia"/>
+          <w:rFonts w:ascii="Times New Roman" w:hAnsi="Times New Roman" w:cs="Times New Roman"/>
           <w:sz w:val="20"/>
           <w:szCs w:val="20"/>
         </w:rPr>
@@ -4496,11 +4496,206 @@
         <w:ind w:leftChars="0" w:left="360"/>
         <w:jc w:val="center"/>
         <w:rPr>
+          <w:rFonts w:ascii="Times New Roman" w:hAnsi="Times New Roman" w:cs="Times New Roman"/>
+          <w:sz w:val="20"/>
+          <w:szCs w:val="20"/>
+        </w:rPr>
+      </w:pPr>
+    </w:p>
+    <w:p>
+      <w:pPr>
+        <w:pStyle w:val="a3"/>
+        <w:ind w:leftChars="0" w:left="360"/>
+        <w:rPr>
+          <w:rFonts w:ascii="Times New Roman" w:hAnsi="Times New Roman" w:cs="Times New Roman"/>
+          <w:sz w:val="20"/>
+          <w:szCs w:val="20"/>
+        </w:rPr>
+      </w:pPr>
+      <w:r>
+        <w:rPr>
+          <w:rFonts w:ascii="Times New Roman" w:hAnsi="Times New Roman" w:cs="Times New Roman"/>
+          <w:sz w:val="20"/>
+          <w:szCs w:val="20"/>
+        </w:rPr>
+        <w:t xml:space="preserve">Finally, </w:t>
+      </w:r>
+      <w:r>
+        <w:rPr>
+          <w:rFonts w:ascii="Times New Roman" w:hAnsi="Times New Roman" w:cs="Times New Roman"/>
+          <w:sz w:val="20"/>
+          <w:szCs w:val="20"/>
+        </w:rPr>
+        <w:t>f</w:t>
+      </w:r>
+      <w:r>
+        <w:rPr>
+          <w:rFonts w:ascii="Times New Roman" w:hAnsi="Times New Roman" w:cs="Times New Roman"/>
+          <w:sz w:val="20"/>
+          <w:szCs w:val="20"/>
+        </w:rPr>
+        <w:t>igure 9 shows the results of investigating whether they felt that they could build relationships with the conversation partner in this design.</w:t>
+      </w:r>
+      <w:r>
+        <w:rPr>
+          <w:rFonts w:ascii="Times New Roman" w:hAnsi="Times New Roman" w:cs="Times New Roman"/>
+          <w:sz w:val="20"/>
+          <w:szCs w:val="20"/>
+        </w:rPr>
+        <w:t xml:space="preserve"> Regarding this results, t</w:t>
+      </w:r>
+      <w:r>
+        <w:rPr>
+          <w:rFonts w:ascii="Times New Roman" w:hAnsi="Times New Roman" w:cs="Times New Roman"/>
+          <w:sz w:val="20"/>
+          <w:szCs w:val="20"/>
+        </w:rPr>
+        <w:t>he participants’ awareness towards friendships from usual times greatly influenced th</w:t>
+      </w:r>
+      <w:r>
+        <w:rPr>
+          <w:rFonts w:ascii="Times New Roman" w:hAnsi="Times New Roman" w:cs="Times New Roman"/>
+          <w:sz w:val="20"/>
+          <w:szCs w:val="20"/>
+        </w:rPr>
+        <w:t>em</w:t>
+      </w:r>
+      <w:r>
+        <w:rPr>
+          <w:rFonts w:ascii="Times New Roman" w:hAnsi="Times New Roman" w:cs="Times New Roman"/>
+          <w:sz w:val="20"/>
+          <w:szCs w:val="20"/>
+        </w:rPr>
+        <w:t xml:space="preserve">. Participants who have some relationships that were made on SNS recognized the other as acquaintance only by this chat conversation, but those who do not </w:t>
+      </w:r>
+      <w:r>
+        <w:rPr>
           <w:rFonts w:ascii="Times New Roman" w:hAnsi="Times New Roman" w:cs="Times New Roman" w:hint="eastAsia"/>
           <w:sz w:val="20"/>
           <w:szCs w:val="20"/>
         </w:rPr>
-      </w:pPr>
+        <w:t>s</w:t>
+      </w:r>
+      <w:r>
+        <w:rPr>
+          <w:rFonts w:ascii="Times New Roman" w:hAnsi="Times New Roman" w:cs="Times New Roman"/>
+          <w:sz w:val="20"/>
+          <w:szCs w:val="20"/>
+        </w:rPr>
+        <w:t xml:space="preserve">aid that as long as they do not meet directly, </w:t>
+      </w:r>
+      <w:r>
+        <w:rPr>
+          <w:rFonts w:ascii="Times New Roman" w:hAnsi="Times New Roman" w:cs="Times New Roman"/>
+          <w:sz w:val="20"/>
+          <w:szCs w:val="20"/>
+        </w:rPr>
+        <w:t xml:space="preserve">they could not recognize them as acquaintance. As we are thinking that this application is the first step to building relationships, it is good if it is possible to make a relationship with only chat, otherwise it is better to become a foot to direct exchange. Also, information is insufficient this time to recognize the other as acquaintance. In this experiment, whether there was a conversation about the community greatly changed the impression </w:t>
+      </w:r>
+      <w:r>
+        <w:rPr>
+          <w:rFonts w:ascii="Times New Roman" w:hAnsi="Times New Roman" w:cs="Times New Roman"/>
+          <w:sz w:val="20"/>
+          <w:szCs w:val="20"/>
+        </w:rPr>
+        <w:t xml:space="preserve">of the participants. </w:t>
+      </w:r>
+      <w:r>
+        <w:rPr>
+          <w:rFonts w:ascii="Times New Roman" w:hAnsi="Times New Roman" w:cs="Times New Roman"/>
+          <w:sz w:val="20"/>
+          <w:szCs w:val="20"/>
+        </w:rPr>
+        <w:t xml:space="preserve">They said that if they </w:t>
+      </w:r>
+      <w:r>
+        <w:rPr>
+          <w:rFonts w:ascii="Times New Roman" w:hAnsi="Times New Roman" w:cs="Times New Roman"/>
+          <w:sz w:val="20"/>
+          <w:szCs w:val="20"/>
+        </w:rPr>
+        <w:t>cannot</w:t>
+      </w:r>
+      <w:r>
+        <w:rPr>
+          <w:rFonts w:ascii="Times New Roman" w:hAnsi="Times New Roman" w:cs="Times New Roman" w:hint="eastAsia"/>
+          <w:sz w:val="20"/>
+          <w:szCs w:val="20"/>
+        </w:rPr>
+        <w:t xml:space="preserve"> </w:t>
+      </w:r>
+      <w:r>
+        <w:rPr>
+          <w:rFonts w:ascii="Times New Roman" w:hAnsi="Times New Roman" w:cs="Times New Roman"/>
+          <w:sz w:val="20"/>
+          <w:szCs w:val="20"/>
+        </w:rPr>
+        <w:t>recognize that the partner</w:t>
+      </w:r>
+      <w:r>
+        <w:rPr>
+          <w:rFonts w:ascii="Times New Roman" w:hAnsi="Times New Roman" w:cs="Times New Roman"/>
+          <w:sz w:val="20"/>
+          <w:szCs w:val="20"/>
+        </w:rPr>
+        <w:t>s</w:t>
+      </w:r>
+      <w:r>
+        <w:rPr>
+          <w:rFonts w:ascii="Times New Roman" w:hAnsi="Times New Roman" w:cs="Times New Roman"/>
+          <w:sz w:val="20"/>
+          <w:szCs w:val="20"/>
+        </w:rPr>
+        <w:t xml:space="preserve"> </w:t>
+      </w:r>
+      <w:r>
+        <w:rPr>
+          <w:rFonts w:ascii="Times New Roman" w:hAnsi="Times New Roman" w:cs="Times New Roman"/>
+          <w:sz w:val="20"/>
+          <w:szCs w:val="20"/>
+        </w:rPr>
+        <w:t>are</w:t>
+      </w:r>
+      <w:r>
+        <w:rPr>
+          <w:rFonts w:ascii="Times New Roman" w:hAnsi="Times New Roman" w:cs="Times New Roman"/>
+          <w:sz w:val="20"/>
+          <w:szCs w:val="20"/>
+        </w:rPr>
+        <w:t xml:space="preserve"> close to them, they will </w:t>
+      </w:r>
+      <w:r>
+        <w:rPr>
+          <w:rFonts w:ascii="Times New Roman" w:hAnsi="Times New Roman" w:cs="Times New Roman"/>
+          <w:sz w:val="20"/>
+          <w:szCs w:val="20"/>
+        </w:rPr>
+        <w:t>become</w:t>
+      </w:r>
+      <w:r>
+        <w:rPr>
+          <w:rFonts w:ascii="Times New Roman" w:hAnsi="Times New Roman" w:cs="Times New Roman"/>
+          <w:sz w:val="20"/>
+          <w:szCs w:val="20"/>
+        </w:rPr>
+        <w:t xml:space="preserve"> unrelated to them. </w:t>
+      </w:r>
+      <w:r>
+        <w:rPr>
+          <w:rFonts w:ascii="Times New Roman" w:hAnsi="Times New Roman" w:cs="Times New Roman"/>
+          <w:sz w:val="20"/>
+          <w:szCs w:val="20"/>
+        </w:rPr>
+        <w:t>W</w:t>
+      </w:r>
+      <w:r>
+        <w:rPr>
+          <w:rFonts w:ascii="Times New Roman" w:hAnsi="Times New Roman" w:cs="Times New Roman"/>
+          <w:sz w:val="20"/>
+          <w:szCs w:val="20"/>
+        </w:rPr>
+        <w:t>e felt that we should present more information related to the community.</w:t>
+      </w:r>
     </w:p>
     <w:p>
       <w:pPr>
@@ -4508,201 +4703,6 @@
         <w:ind w:leftChars="0" w:left="360"/>
         <w:rPr>
           <w:rFonts w:ascii="Times New Roman" w:hAnsi="Times New Roman" w:cs="Times New Roman"/>
-          <w:sz w:val="20"/>
-          <w:szCs w:val="20"/>
-        </w:rPr>
-      </w:pPr>
-      <w:r>
-        <w:rPr>
-          <w:rFonts w:ascii="Times New Roman" w:hAnsi="Times New Roman" w:cs="Times New Roman"/>
-          <w:sz w:val="20"/>
-          <w:szCs w:val="20"/>
-        </w:rPr>
-        <w:t xml:space="preserve">Finally, </w:t>
-      </w:r>
-      <w:r>
-        <w:rPr>
-          <w:rFonts w:ascii="Times New Roman" w:hAnsi="Times New Roman" w:cs="Times New Roman"/>
-          <w:sz w:val="20"/>
-          <w:szCs w:val="20"/>
-        </w:rPr>
-        <w:t>f</w:t>
-      </w:r>
-      <w:r>
-        <w:rPr>
-          <w:rFonts w:ascii="Times New Roman" w:hAnsi="Times New Roman" w:cs="Times New Roman"/>
-          <w:sz w:val="20"/>
-          <w:szCs w:val="20"/>
-        </w:rPr>
-        <w:t>igure 9 shows the results of investigating whether they felt that they could build relationships with the conversation partner in this design.</w:t>
-      </w:r>
-      <w:r>
-        <w:rPr>
-          <w:rFonts w:ascii="Times New Roman" w:hAnsi="Times New Roman" w:cs="Times New Roman"/>
-          <w:sz w:val="20"/>
-          <w:szCs w:val="20"/>
-        </w:rPr>
-        <w:t xml:space="preserve"> Regarding this results, t</w:t>
-      </w:r>
-      <w:r>
-        <w:rPr>
-          <w:rFonts w:ascii="Times New Roman" w:hAnsi="Times New Roman" w:cs="Times New Roman"/>
-          <w:sz w:val="20"/>
-          <w:szCs w:val="20"/>
-        </w:rPr>
-        <w:t>he participants’ awareness towards friendships from usual times greatly influenced th</w:t>
-      </w:r>
-      <w:r>
-        <w:rPr>
-          <w:rFonts w:ascii="Times New Roman" w:hAnsi="Times New Roman" w:cs="Times New Roman"/>
-          <w:sz w:val="20"/>
-          <w:szCs w:val="20"/>
-        </w:rPr>
-        <w:t>em</w:t>
-      </w:r>
-      <w:r>
-        <w:rPr>
-          <w:rFonts w:ascii="Times New Roman" w:hAnsi="Times New Roman" w:cs="Times New Roman"/>
-          <w:sz w:val="20"/>
-          <w:szCs w:val="20"/>
-        </w:rPr>
-        <w:t xml:space="preserve">. Participants who have some relationships that were made on SNS recognized the other as acquaintance only by this chat conversation, but those who do not </w:t>
-      </w:r>
-      <w:r>
-        <w:rPr>
-          <w:rFonts w:ascii="Times New Roman" w:hAnsi="Times New Roman" w:cs="Times New Roman" w:hint="eastAsia"/>
-          <w:sz w:val="20"/>
-          <w:szCs w:val="20"/>
-        </w:rPr>
-        <w:t>s</w:t>
-      </w:r>
-      <w:r>
-        <w:rPr>
-          <w:rFonts w:ascii="Times New Roman" w:hAnsi="Times New Roman" w:cs="Times New Roman"/>
-          <w:sz w:val="20"/>
-          <w:szCs w:val="20"/>
-        </w:rPr>
-        <w:t xml:space="preserve">aid that as long as they do not meet directly, </w:t>
-      </w:r>
-      <w:r>
-        <w:rPr>
-          <w:rFonts w:ascii="Times New Roman" w:hAnsi="Times New Roman" w:cs="Times New Roman"/>
-          <w:sz w:val="20"/>
-          <w:szCs w:val="20"/>
-        </w:rPr>
-        <w:t xml:space="preserve">they could not recognize them as acquaintance. As we are thinking that this application is the first step to building relationships, it is good if it is possible to make a relationship with only chat, otherwise it is better to become a foot to direct exchange. Also, information is insufficient this time to recognize the other as acquaintance. In this experiment, whether there was a conversation about the community greatly changed the impression </w:t>
-      </w:r>
-      <w:r>
-        <w:rPr>
-          <w:rFonts w:ascii="Times New Roman" w:hAnsi="Times New Roman" w:cs="Times New Roman"/>
-          <w:sz w:val="20"/>
-          <w:szCs w:val="20"/>
-        </w:rPr>
-        <w:t xml:space="preserve">of the participants. </w:t>
-      </w:r>
-      <w:r>
-        <w:rPr>
-          <w:rFonts w:ascii="Times New Roman" w:hAnsi="Times New Roman" w:cs="Times New Roman"/>
-          <w:sz w:val="20"/>
-          <w:szCs w:val="20"/>
-        </w:rPr>
-        <w:t xml:space="preserve">They said that if they </w:t>
-      </w:r>
-      <w:r>
-        <w:rPr>
-          <w:rFonts w:ascii="Times New Roman" w:hAnsi="Times New Roman" w:cs="Times New Roman"/>
-          <w:sz w:val="20"/>
-          <w:szCs w:val="20"/>
-        </w:rPr>
-        <w:t>cannot</w:t>
-      </w:r>
-      <w:r>
-        <w:rPr>
-          <w:rFonts w:ascii="Times New Roman" w:hAnsi="Times New Roman" w:cs="Times New Roman" w:hint="eastAsia"/>
-          <w:sz w:val="20"/>
-          <w:szCs w:val="20"/>
-        </w:rPr>
-        <w:t xml:space="preserve"> </w:t>
-      </w:r>
-      <w:r>
-        <w:rPr>
-          <w:rFonts w:ascii="Times New Roman" w:hAnsi="Times New Roman" w:cs="Times New Roman"/>
-          <w:sz w:val="20"/>
-          <w:szCs w:val="20"/>
-        </w:rPr>
-        <w:t>recognize that the partner</w:t>
-      </w:r>
-      <w:r>
-        <w:rPr>
-          <w:rFonts w:ascii="Times New Roman" w:hAnsi="Times New Roman" w:cs="Times New Roman"/>
-          <w:sz w:val="20"/>
-          <w:szCs w:val="20"/>
-        </w:rPr>
-        <w:t>s</w:t>
-      </w:r>
-      <w:r>
-        <w:rPr>
-          <w:rFonts w:ascii="Times New Roman" w:hAnsi="Times New Roman" w:cs="Times New Roman"/>
-          <w:sz w:val="20"/>
-          <w:szCs w:val="20"/>
-        </w:rPr>
-        <w:t xml:space="preserve"> </w:t>
-      </w:r>
-      <w:r>
-        <w:rPr>
-          <w:rFonts w:ascii="Times New Roman" w:hAnsi="Times New Roman" w:cs="Times New Roman"/>
-          <w:sz w:val="20"/>
-          <w:szCs w:val="20"/>
-        </w:rPr>
-        <w:t>are</w:t>
-      </w:r>
-      <w:r>
-        <w:rPr>
-          <w:rFonts w:ascii="Times New Roman" w:hAnsi="Times New Roman" w:cs="Times New Roman"/>
-          <w:sz w:val="20"/>
-          <w:szCs w:val="20"/>
-        </w:rPr>
-        <w:t xml:space="preserve"> close to them, they will </w:t>
-      </w:r>
-      <w:r>
-        <w:rPr>
-          <w:rFonts w:ascii="Times New Roman" w:hAnsi="Times New Roman" w:cs="Times New Roman"/>
-          <w:sz w:val="20"/>
-          <w:szCs w:val="20"/>
-        </w:rPr>
-        <w:t>become</w:t>
-      </w:r>
-      <w:r>
-        <w:rPr>
-          <w:rFonts w:ascii="Times New Roman" w:hAnsi="Times New Roman" w:cs="Times New Roman"/>
-          <w:sz w:val="20"/>
-          <w:szCs w:val="20"/>
-        </w:rPr>
-        <w:t xml:space="preserve"> unrelated to them. </w:t>
-      </w:r>
-      <w:r>
-        <w:rPr>
-          <w:rFonts w:ascii="Times New Roman" w:hAnsi="Times New Roman" w:cs="Times New Roman"/>
-          <w:sz w:val="20"/>
-          <w:szCs w:val="20"/>
-        </w:rPr>
-        <w:t>W</w:t>
-      </w:r>
-      <w:r>
-        <w:rPr>
-          <w:rFonts w:ascii="Times New Roman" w:hAnsi="Times New Roman" w:cs="Times New Roman"/>
-          <w:sz w:val="20"/>
-          <w:szCs w:val="20"/>
-        </w:rPr>
-        <w:t>e felt that we should present more information related to the community.</w:t>
-      </w:r>
-    </w:p>
-    <w:p>
-      <w:pPr>
-        <w:pStyle w:val="a3"/>
-        <w:ind w:leftChars="0" w:left="360"/>
-        <w:rPr>
-          <w:rFonts w:ascii="Times New Roman" w:hAnsi="Times New Roman" w:cs="Times New Roman" w:hint="eastAsia"/>
           <w:sz w:val="20"/>
           <w:szCs w:val="20"/>
         </w:rPr>
@@ -5364,44 +5364,92 @@
       <w:pPr>
         <w:jc w:val="center"/>
         <w:rPr>
+          <w:rFonts w:ascii="Times New Roman" w:hAnsi="Times New Roman" w:cs="Times New Roman"/>
+          <w:sz w:val="20"/>
+          <w:szCs w:val="20"/>
+        </w:rPr>
+      </w:pPr>
+    </w:p>
+    <w:p>
+      <w:pPr>
+        <w:pStyle w:val="a3"/>
+        <w:ind w:leftChars="0" w:left="360"/>
+        <w:rPr>
+          <w:rFonts w:ascii="Times New Roman" w:hAnsi="Times New Roman" w:cs="Times New Roman"/>
+          <w:sz w:val="20"/>
+          <w:szCs w:val="20"/>
+        </w:rPr>
+      </w:pPr>
+      <w:r>
+        <w:rPr>
+          <w:rFonts w:ascii="Times New Roman" w:hAnsi="Times New Roman" w:cs="Times New Roman"/>
+          <w:sz w:val="20"/>
+          <w:szCs w:val="20"/>
+        </w:rPr>
+        <w:t xml:space="preserve">The first improvement is the expansion of the chat function. </w:t>
+      </w:r>
+      <w:r>
+        <w:rPr>
+          <w:rFonts w:ascii="Times New Roman" w:hAnsi="Times New Roman" w:cs="Times New Roman"/>
+          <w:sz w:val="20"/>
+          <w:szCs w:val="20"/>
+        </w:rPr>
+        <w:t>One of the evaluations obtained in the initial design was the unclearness of the conversation speed of the partner.</w:t>
+      </w:r>
+      <w:r>
+        <w:rPr>
+          <w:rFonts w:ascii="Times New Roman" w:hAnsi="Times New Roman" w:cs="Times New Roman"/>
+          <w:sz w:val="20"/>
+          <w:szCs w:val="20"/>
+        </w:rPr>
+        <w:t xml:space="preserve"> </w:t>
+      </w:r>
+      <w:r>
+        <w:rPr>
+          <w:rFonts w:ascii="Times New Roman" w:hAnsi="Times New Roman" w:cs="Times New Roman"/>
+          <w:sz w:val="20"/>
+          <w:szCs w:val="20"/>
+        </w:rPr>
+        <w:t xml:space="preserve">This is considered to be a major obstacle in the first meeting, so in order to eliminate this, we fixed the chat design so that the user can visually get the information whether or not the other party is entering the text. </w:t>
+      </w:r>
+      <w:r>
+        <w:rPr>
+          <w:rFonts w:ascii="Times New Roman" w:hAnsi="Times New Roman" w:cs="Times New Roman"/>
+          <w:sz w:val="20"/>
+          <w:szCs w:val="20"/>
+        </w:rPr>
+        <w:t>If</w:t>
+      </w:r>
+      <w:r>
+        <w:rPr>
+          <w:rFonts w:ascii="Times New Roman" w:hAnsi="Times New Roman" w:cs="Times New Roman"/>
+          <w:sz w:val="20"/>
+          <w:szCs w:val="20"/>
+        </w:rPr>
+        <w:t xml:space="preserve"> the </w:t>
+      </w:r>
+      <w:r>
+        <w:rPr>
+          <w:rFonts w:ascii="Times New Roman" w:hAnsi="Times New Roman" w:cs="Times New Roman"/>
+          <w:sz w:val="20"/>
+          <w:szCs w:val="20"/>
+        </w:rPr>
+        <w:t xml:space="preserve">conversation </w:t>
+      </w:r>
+      <w:r>
+        <w:rPr>
+          <w:rFonts w:ascii="Times New Roman" w:hAnsi="Times New Roman" w:cs="Times New Roman"/>
+          <w:sz w:val="20"/>
+          <w:szCs w:val="20"/>
+        </w:rPr>
+        <w:t>partner inputs</w:t>
+      </w:r>
+      <w:r>
+        <w:rPr>
           <w:rFonts w:ascii="Times New Roman" w:hAnsi="Times New Roman" w:cs="Times New Roman" w:hint="eastAsia"/>
           <w:sz w:val="20"/>
           <w:szCs w:val="20"/>
         </w:rPr>
-      </w:pPr>
-    </w:p>
-    <w:p>
-      <w:pPr>
-        <w:pStyle w:val="a3"/>
-        <w:ind w:leftChars="0" w:left="360"/>
-        <w:rPr>
-          <w:rFonts w:ascii="Times New Roman" w:hAnsi="Times New Roman" w:cs="Times New Roman"/>
-          <w:sz w:val="20"/>
-          <w:szCs w:val="20"/>
-        </w:rPr>
-      </w:pPr>
-      <w:r>
-        <w:rPr>
-          <w:rFonts w:ascii="Times New Roman" w:hAnsi="Times New Roman" w:cs="Times New Roman"/>
-          <w:sz w:val="20"/>
-          <w:szCs w:val="20"/>
-        </w:rPr>
-        <w:t xml:space="preserve">The first improvement is the expansion of the chat function. </w:t>
-      </w:r>
-      <w:r>
-        <w:rPr>
-          <w:rFonts w:ascii="Times New Roman" w:hAnsi="Times New Roman" w:cs="Times New Roman"/>
-          <w:sz w:val="20"/>
-          <w:szCs w:val="20"/>
-        </w:rPr>
-        <w:t>One of the evaluations obtained in the initial design was the unclearness of the conversation speed of the partner.</w:t>
-      </w:r>
-      <w:r>
-        <w:rPr>
-          <w:rFonts w:ascii="Times New Roman" w:hAnsi="Times New Roman" w:cs="Times New Roman"/>
-          <w:sz w:val="20"/>
-          <w:szCs w:val="20"/>
-        </w:rPr>
         <w:t xml:space="preserve"> </w:t>
       </w:r>
       <w:r>
@@ -5410,43 +5458,19 @@
           <w:sz w:val="20"/>
           <w:szCs w:val="20"/>
         </w:rPr>
-        <w:t xml:space="preserve">This is considered to be a major obstacle in the first meeting, so in order to eliminate this, we fixed the chat design so that the user can visually get the information whether or not the other party is entering the text. </w:t>
-      </w:r>
-      <w:r>
-        <w:rPr>
-          <w:rFonts w:ascii="Times New Roman" w:hAnsi="Times New Roman" w:cs="Times New Roman"/>
-          <w:sz w:val="20"/>
-          <w:szCs w:val="20"/>
-        </w:rPr>
-        <w:t>If</w:t>
-      </w:r>
-      <w:r>
-        <w:rPr>
-          <w:rFonts w:ascii="Times New Roman" w:hAnsi="Times New Roman" w:cs="Times New Roman"/>
-          <w:sz w:val="20"/>
-          <w:szCs w:val="20"/>
-        </w:rPr>
-        <w:t xml:space="preserve"> the </w:t>
-      </w:r>
-      <w:r>
-        <w:rPr>
-          <w:rFonts w:ascii="Times New Roman" w:hAnsi="Times New Roman" w:cs="Times New Roman"/>
-          <w:sz w:val="20"/>
-          <w:szCs w:val="20"/>
-        </w:rPr>
-        <w:t xml:space="preserve">conversation </w:t>
-      </w:r>
-      <w:r>
-        <w:rPr>
-          <w:rFonts w:ascii="Times New Roman" w:hAnsi="Times New Roman" w:cs="Times New Roman"/>
-          <w:sz w:val="20"/>
-          <w:szCs w:val="20"/>
-        </w:rPr>
-        <w:t>partner inputs</w:t>
-      </w:r>
-      <w:r>
-        <w:rPr>
-          <w:rFonts w:ascii="Times New Roman" w:hAnsi="Times New Roman" w:cs="Times New Roman" w:hint="eastAsia"/>
+        <w:t xml:space="preserve">text, the name of the partner displayed in the talk room </w:t>
+      </w:r>
+      <w:r>
+        <w:rPr>
+          <w:rFonts w:ascii="Times New Roman" w:hAnsi="Times New Roman" w:cs="Times New Roman"/>
+          <w:sz w:val="20"/>
+          <w:szCs w:val="20"/>
+        </w:rPr>
+        <w:t>changes to yellow</w:t>
+      </w:r>
+      <w:r>
+        <w:rPr>
+          <w:rFonts w:ascii="Times New Roman" w:hAnsi="Times New Roman" w:cs="Times New Roman"/>
           <w:sz w:val="20"/>
           <w:szCs w:val="20"/>
         </w:rPr>
@@ -5458,30 +5482,6 @@
           <w:sz w:val="20"/>
           <w:szCs w:val="20"/>
         </w:rPr>
-        <w:t xml:space="preserve">text, the name of the partner displayed in the talk room </w:t>
-      </w:r>
-      <w:r>
-        <w:rPr>
-          <w:rFonts w:ascii="Times New Roman" w:hAnsi="Times New Roman" w:cs="Times New Roman"/>
-          <w:sz w:val="20"/>
-          <w:szCs w:val="20"/>
-        </w:rPr>
-        <w:t>changes to yellow</w:t>
-      </w:r>
-      <w:r>
-        <w:rPr>
-          <w:rFonts w:ascii="Times New Roman" w:hAnsi="Times New Roman" w:cs="Times New Roman"/>
-          <w:sz w:val="20"/>
-          <w:szCs w:val="20"/>
-        </w:rPr>
-        <w:t xml:space="preserve"> </w:t>
-      </w:r>
-      <w:r>
-        <w:rPr>
-          <w:rFonts w:ascii="Times New Roman" w:hAnsi="Times New Roman" w:cs="Times New Roman"/>
-          <w:sz w:val="20"/>
-          <w:szCs w:val="20"/>
-        </w:rPr>
         <w:t xml:space="preserve">as shown on the right of the figure </w:t>
       </w:r>
       <w:r>
@@ -5536,7 +5536,7 @@
     <w:p>
       <w:pPr>
         <w:rPr>
-          <w:rFonts w:ascii="Times New Roman" w:hAnsi="Times New Roman" w:cs="Times New Roman" w:hint="eastAsia"/>
+          <w:rFonts w:ascii="Times New Roman" w:hAnsi="Times New Roman" w:cs="Times New Roman"/>
           <w:sz w:val="20"/>
           <w:szCs w:val="20"/>
         </w:rPr>
@@ -5779,7 +5779,7 @@
       <w:pPr>
         <w:jc w:val="center"/>
         <w:rPr>
-          <w:rFonts w:ascii="Times New Roman" w:hAnsi="Times New Roman" w:cs="Times New Roman" w:hint="eastAsia"/>
+          <w:rFonts w:ascii="Times New Roman" w:hAnsi="Times New Roman" w:cs="Times New Roman"/>
           <w:sz w:val="20"/>
           <w:szCs w:val="20"/>
         </w:rPr>
@@ -6106,7 +6106,23 @@
           <w:sz w:val="20"/>
           <w:szCs w:val="20"/>
         </w:rPr>
-        <w:t xml:space="preserve">on six college students aged 21 to 25 who were highly motivated to build new relationship in advance questionnaire with improved ComFriends. First of all, we asked participants to set up their own profile and prepared 5 fictitious profiles that they would be interested in referring to them. Profiles include names, gender, characteristics that indicate hobbies, information on community such as grade and department, and icons used for talking. They showed reactions of whether they are interested in or not to the proposed fictitious users and, as well as </w:t>
+        <w:t xml:space="preserve">on six college students aged 21 to 25 who were highly motivated to build new relationship in advance questionnaire with improved ComFriends. </w:t>
+      </w:r>
+      <w:r>
+        <w:rPr>
+          <w:rFonts w:ascii="Times New Roman" w:hAnsi="Times New Roman" w:cs="Times New Roman"/>
+          <w:sz w:val="20"/>
+          <w:szCs w:val="20"/>
+        </w:rPr>
+        <w:t xml:space="preserve">Half of the participants participated in the experiment using the first design, and the other half used ComFriends for the first time. </w:t>
+      </w:r>
+      <w:r>
+        <w:rPr>
+          <w:rFonts w:ascii="Times New Roman" w:hAnsi="Times New Roman" w:cs="Times New Roman"/>
+          <w:sz w:val="20"/>
+          <w:szCs w:val="20"/>
+        </w:rPr>
+        <w:t xml:space="preserve">First of all, we asked participants to set up their own profile and prepared 5 fictitious profiles that they would be interested in referring to them. Profiles include names, gender, characteristics that indicate hobbies, information on community such as grade and department, and icons used for talking. They showed reactions of whether they are interested in or not to the proposed fictitious users and, as well as </w:t>
       </w:r>
       <w:r>
         <w:rPr>
@@ -6136,107 +6152,126 @@
     <w:p>
       <w:pPr>
         <w:pStyle w:val="a3"/>
+        <w:ind w:leftChars="0" w:left="360" w:firstLine="480"/>
+        <w:rPr>
+          <w:rFonts w:ascii="Times New Roman" w:hAnsi="Times New Roman" w:cs="Times New Roman"/>
+          <w:sz w:val="20"/>
+          <w:szCs w:val="20"/>
+        </w:rPr>
+      </w:pPr>
+      <w:r>
+        <w:rPr>
+          <w:rFonts w:ascii="Times New Roman" w:hAnsi="Times New Roman" w:cs="Times New Roman"/>
+          <w:sz w:val="20"/>
+          <w:szCs w:val="20"/>
+        </w:rPr>
+        <w:t xml:space="preserve">The evaluation criteria of the application are as follows: 1) Usability, 2) </w:t>
+      </w:r>
+      <w:r>
+        <w:rPr>
+          <w:rFonts w:ascii="Times New Roman" w:hAnsi="Times New Roman" w:cs="Times New Roman"/>
+          <w:sz w:val="20"/>
+          <w:szCs w:val="20"/>
+        </w:rPr>
+        <w:t>Ease of Talking</w:t>
+      </w:r>
+      <w:r>
+        <w:rPr>
+          <w:rFonts w:ascii="Times New Roman" w:hAnsi="Times New Roman" w:cs="Times New Roman"/>
+          <w:sz w:val="20"/>
+          <w:szCs w:val="20"/>
+        </w:rPr>
+        <w:t>, 3)</w:t>
+      </w:r>
+      <w:r>
+        <w:rPr>
+          <w:rFonts w:ascii="Times New Roman" w:hAnsi="Times New Roman" w:cs="Times New Roman"/>
+          <w:sz w:val="20"/>
+          <w:szCs w:val="20"/>
+        </w:rPr>
+        <w:t xml:space="preserve"> Affinity with </w:t>
+      </w:r>
+      <w:r>
+        <w:rPr>
+          <w:rFonts w:ascii="Times New Roman" w:hAnsi="Times New Roman" w:cs="Times New Roman"/>
+          <w:sz w:val="20"/>
+          <w:szCs w:val="20"/>
+        </w:rPr>
+        <w:t xml:space="preserve">conversation </w:t>
+      </w:r>
+      <w:r>
+        <w:rPr>
+          <w:rFonts w:ascii="Times New Roman" w:hAnsi="Times New Roman" w:cs="Times New Roman"/>
+          <w:sz w:val="20"/>
+          <w:szCs w:val="20"/>
+        </w:rPr>
+        <w:t>partner</w:t>
+      </w:r>
+      <w:r>
+        <w:rPr>
+          <w:rFonts w:ascii="Times New Roman" w:hAnsi="Times New Roman" w:cs="Times New Roman"/>
+          <w:sz w:val="20"/>
+          <w:szCs w:val="20"/>
+        </w:rPr>
+        <w:t xml:space="preserve">, 4) Motivation to build relationships with this application. A comparison result of the evaluation of the initial design and the improved design is shown in figure </w:t>
+      </w:r>
+      <w:r>
+        <w:rPr>
+          <w:rFonts w:ascii="Times New Roman" w:hAnsi="Times New Roman" w:cs="Times New Roman"/>
+          <w:sz w:val="20"/>
+          <w:szCs w:val="20"/>
+        </w:rPr>
+        <w:t>12</w:t>
+      </w:r>
+      <w:r>
+        <w:rPr>
+          <w:rFonts w:ascii="Times New Roman" w:hAnsi="Times New Roman" w:cs="Times New Roman"/>
+          <w:sz w:val="20"/>
+          <w:szCs w:val="20"/>
+        </w:rPr>
+        <w:t xml:space="preserve">. </w:t>
+      </w:r>
+    </w:p>
+    <w:p>
+      <w:pPr>
+        <w:pStyle w:val="a3"/>
         <w:ind w:leftChars="0" w:left="360"/>
         <w:rPr>
+          <w:rFonts w:ascii="Times New Roman" w:hAnsi="Times New Roman" w:cs="Times New Roman"/>
+          <w:sz w:val="20"/>
+          <w:szCs w:val="20"/>
+        </w:rPr>
+      </w:pPr>
+      <w:r>
+        <w:rPr>
+          <w:rFonts w:ascii="Times New Roman" w:hAnsi="Times New Roman" w:cs="Times New Roman"/>
+          <w:sz w:val="20"/>
+          <w:szCs w:val="20"/>
+        </w:rPr>
+        <w:t xml:space="preserve">The score is </w:t>
+      </w:r>
+      <w:r>
+        <w:rPr>
+          <w:rFonts w:ascii="Times New Roman" w:hAnsi="Times New Roman" w:cs="Times New Roman"/>
+          <w:sz w:val="20"/>
+          <w:szCs w:val="20"/>
+        </w:rPr>
+        <w:t>the average of the evaluation</w:t>
+      </w:r>
+      <w:r>
+        <w:rPr>
+          <w:rFonts w:ascii="Times New Roman" w:hAnsi="Times New Roman" w:cs="Times New Roman"/>
+          <w:sz w:val="20"/>
+          <w:szCs w:val="20"/>
+        </w:rPr>
+        <w:t>s of all participants between 1 to 5 points</w:t>
+      </w:r>
+      <w:r>
+        <w:rPr>
           <w:rFonts w:ascii="Times New Roman" w:hAnsi="Times New Roman" w:cs="Times New Roman" w:hint="eastAsia"/>
           <w:sz w:val="20"/>
           <w:szCs w:val="20"/>
         </w:rPr>
-      </w:pPr>
-      <w:r>
-        <w:rPr>
-          <w:rFonts w:ascii="Times New Roman" w:hAnsi="Times New Roman" w:cs="Times New Roman"/>
-          <w:sz w:val="20"/>
-          <w:szCs w:val="20"/>
-        </w:rPr>
-        <w:t xml:space="preserve">The evaluation criteria of the application are as follows: 1) Usability, 2) </w:t>
-      </w:r>
-      <w:r>
-        <w:rPr>
-          <w:rFonts w:ascii="Times New Roman" w:hAnsi="Times New Roman" w:cs="Times New Roman"/>
-          <w:sz w:val="20"/>
-          <w:szCs w:val="20"/>
-        </w:rPr>
-        <w:t>Ease of Talking</w:t>
-      </w:r>
-      <w:r>
-        <w:rPr>
-          <w:rFonts w:ascii="Times New Roman" w:hAnsi="Times New Roman" w:cs="Times New Roman"/>
-          <w:sz w:val="20"/>
-          <w:szCs w:val="20"/>
-        </w:rPr>
-        <w:t>, 3)</w:t>
-      </w:r>
-      <w:r>
-        <w:rPr>
-          <w:rFonts w:ascii="Times New Roman" w:hAnsi="Times New Roman" w:cs="Times New Roman"/>
-          <w:sz w:val="20"/>
-          <w:szCs w:val="20"/>
-        </w:rPr>
-        <w:t xml:space="preserve"> Affinity with </w:t>
-      </w:r>
-      <w:r>
-        <w:rPr>
-          <w:rFonts w:ascii="Times New Roman" w:hAnsi="Times New Roman" w:cs="Times New Roman"/>
-          <w:sz w:val="20"/>
-          <w:szCs w:val="20"/>
-        </w:rPr>
-        <w:t xml:space="preserve">conversation </w:t>
-      </w:r>
-      <w:r>
-        <w:rPr>
-          <w:rFonts w:ascii="Times New Roman" w:hAnsi="Times New Roman" w:cs="Times New Roman"/>
-          <w:sz w:val="20"/>
-          <w:szCs w:val="20"/>
-        </w:rPr>
-        <w:t>partner</w:t>
-      </w:r>
-      <w:r>
-        <w:rPr>
-          <w:rFonts w:ascii="Times New Roman" w:hAnsi="Times New Roman" w:cs="Times New Roman"/>
-          <w:sz w:val="20"/>
-          <w:szCs w:val="20"/>
-        </w:rPr>
-        <w:t xml:space="preserve">, 4) Motivation to build relationships with this application. A comparison result of the evaluation of the initial design and the improved design is shown in figure </w:t>
-      </w:r>
-      <w:r>
-        <w:rPr>
-          <w:rFonts w:ascii="Times New Roman" w:hAnsi="Times New Roman" w:cs="Times New Roman"/>
-          <w:sz w:val="20"/>
-          <w:szCs w:val="20"/>
-        </w:rPr>
-        <w:t>12</w:t>
-      </w:r>
-      <w:r>
-        <w:rPr>
-          <w:rFonts w:ascii="Times New Roman" w:hAnsi="Times New Roman" w:cs="Times New Roman"/>
-          <w:sz w:val="20"/>
-          <w:szCs w:val="20"/>
-        </w:rPr>
-        <w:t xml:space="preserve">. The score is </w:t>
-      </w:r>
-      <w:r>
-        <w:rPr>
-          <w:rFonts w:ascii="Times New Roman" w:hAnsi="Times New Roman" w:cs="Times New Roman"/>
-          <w:sz w:val="20"/>
-          <w:szCs w:val="20"/>
-        </w:rPr>
-        <w:t>the average of the evaluation</w:t>
-      </w:r>
-      <w:r>
-        <w:rPr>
-          <w:rFonts w:ascii="Times New Roman" w:hAnsi="Times New Roman" w:cs="Times New Roman"/>
-          <w:sz w:val="20"/>
-          <w:szCs w:val="20"/>
-        </w:rPr>
-        <w:t>s of all participants between 1 to 5 points</w:t>
-      </w:r>
-      <w:r>
-        <w:rPr>
-          <w:rFonts w:ascii="Times New Roman" w:hAnsi="Times New Roman" w:cs="Times New Roman" w:hint="eastAsia"/>
-          <w:sz w:val="20"/>
-          <w:szCs w:val="20"/>
-        </w:rPr>
         <w:t>,</w:t>
       </w:r>
       <w:r>
@@ -6271,6 +6306,25 @@
         </w:rPr>
         <w:t>higher motivation for app.</w:t>
       </w:r>
+      <w:r>
+        <w:rPr>
+          <w:rFonts w:ascii="Times New Roman" w:hAnsi="Times New Roman" w:cs="Times New Roman"/>
+          <w:sz w:val="20"/>
+          <w:szCs w:val="20"/>
+        </w:rPr>
+        <w:t xml:space="preserve"> </w:t>
+      </w:r>
+    </w:p>
+    <w:p>
+      <w:pPr>
+        <w:pStyle w:val="a3"/>
+        <w:ind w:leftChars="0" w:left="360"/>
+        <w:rPr>
+          <w:rFonts w:ascii="Times New Roman" w:hAnsi="Times New Roman" w:cs="Times New Roman"/>
+          <w:sz w:val="20"/>
+          <w:szCs w:val="20"/>
+        </w:rPr>
+      </w:pPr>
     </w:p>
     <w:p>
       <w:pPr>
@@ -6288,7 +6342,7 @@
           <w:noProof/>
         </w:rPr>
         <w:drawing>
-          <wp:inline distT="0" distB="0" distL="0" distR="0" wp14:anchorId="13242995" wp14:editId="7E877A53">
+          <wp:inline distT="0" distB="0" distL="0" distR="0" wp14:anchorId="6822D1BF" wp14:editId="1AD57045">
             <wp:extent cx="4673600" cy="2153920"/>
             <wp:effectExtent l="0" t="0" r="12700" b="17780"/>
             <wp:docPr id="22" name="グラフ 22">
@@ -6343,6 +6397,53 @@
           <w:sz w:val="20"/>
           <w:szCs w:val="20"/>
         </w:rPr>
+        <w:t xml:space="preserve"> The evaluation of the initial design and the improved design</w:t>
+      </w:r>
+    </w:p>
+    <w:p>
+      <w:pPr>
+        <w:pStyle w:val="a3"/>
+        <w:ind w:leftChars="0" w:left="360"/>
+        <w:jc w:val="center"/>
+        <w:rPr>
+          <w:rFonts w:ascii="Times New Roman" w:hAnsi="Times New Roman" w:cs="Times New Roman"/>
+          <w:sz w:val="20"/>
+          <w:szCs w:val="20"/>
+        </w:rPr>
+      </w:pPr>
+    </w:p>
+    <w:p>
+      <w:pPr>
+        <w:pStyle w:val="a3"/>
+        <w:ind w:leftChars="0" w:left="360" w:firstLine="480"/>
+        <w:rPr>
+          <w:rFonts w:ascii="Times New Roman" w:hAnsi="Times New Roman" w:cs="Times New Roman"/>
+          <w:sz w:val="20"/>
+          <w:szCs w:val="20"/>
+        </w:rPr>
+      </w:pPr>
+      <w:r>
+        <w:rPr>
+          <w:rFonts w:ascii="Times New Roman" w:hAnsi="Times New Roman" w:cs="Times New Roman"/>
+          <w:sz w:val="20"/>
+          <w:szCs w:val="20"/>
+        </w:rPr>
+        <w:t>As shown in figure 12, the improved design obtained a better evaluation than the initial design.</w:t>
+      </w:r>
+      <w:r>
+        <w:rPr>
+          <w:rFonts w:ascii="Times New Roman" w:hAnsi="Times New Roman" w:cs="Times New Roman"/>
+          <w:sz w:val="20"/>
+          <w:szCs w:val="20"/>
+        </w:rPr>
+        <w:t xml:space="preserve"> From the usability point of view, the initial design gained 3.6 points and the improved design gained 4.7 points, so great improvement was seen. Participants seemed to be able to use the app naturally like the conventional talk application.</w:t>
+      </w:r>
+      <w:r>
+        <w:rPr>
+          <w:rFonts w:ascii="Times New Roman" w:hAnsi="Times New Roman" w:cs="Times New Roman"/>
+          <w:sz w:val="20"/>
+          <w:szCs w:val="20"/>
+        </w:rPr>
         <w:t xml:space="preserve"> </w:t>
       </w:r>
       <w:r>
@@ -6351,22 +6452,89 @@
           <w:sz w:val="20"/>
           <w:szCs w:val="20"/>
         </w:rPr>
-        <w:t>The evaluation of the initial design and the improved design</w:t>
-      </w:r>
-    </w:p>
-    <w:p>
-      <w:pPr>
-        <w:pStyle w:val="a3"/>
-        <w:ind w:leftChars="0" w:left="360"/>
-        <w:jc w:val="left"/>
-        <w:rPr>
-          <w:rFonts w:ascii="Times New Roman" w:hAnsi="Times New Roman" w:cs="Times New Roman" w:hint="eastAsia"/>
-          <w:sz w:val="20"/>
-          <w:szCs w:val="20"/>
-        </w:rPr>
-      </w:pPr>
-      <w:bookmarkStart w:id="0" w:name="_GoBack"/>
-      <w:bookmarkEnd w:id="0"/>
+        <w:t xml:space="preserve">Next, from the </w:t>
+      </w:r>
+      <w:r>
+        <w:rPr>
+          <w:rFonts w:ascii="Times New Roman" w:hAnsi="Times New Roman" w:cs="Times New Roman"/>
+          <w:sz w:val="20"/>
+          <w:szCs w:val="20"/>
+        </w:rPr>
+        <w:t xml:space="preserve">viewpoint of ease of talking, the initial design gained 3.6 points and the improved design gained 4.5 points. The participants seemed to have a good impression on the talk with a new design because they were able to grasp the speed of the partner’s conversation and avoid the conflict of the conversation by checking the color of the partner’s displayed </w:t>
+      </w:r>
+      <w:r>
+        <w:rPr>
+          <w:rFonts w:ascii="Times New Roman" w:hAnsi="Times New Roman" w:cs="Times New Roman"/>
+          <w:sz w:val="20"/>
+          <w:szCs w:val="20"/>
+        </w:rPr>
+        <w:lastRenderedPageBreak/>
+        <w:t>name.</w:t>
+      </w:r>
+      <w:r>
+        <w:rPr>
+          <w:rFonts w:ascii="Times New Roman" w:hAnsi="Times New Roman" w:cs="Times New Roman"/>
+          <w:sz w:val="20"/>
+          <w:szCs w:val="20"/>
+        </w:rPr>
+        <w:t xml:space="preserve"> </w:t>
+      </w:r>
+      <w:r>
+        <w:rPr>
+          <w:rFonts w:ascii="Times New Roman" w:hAnsi="Times New Roman" w:cs="Times New Roman"/>
+          <w:sz w:val="20"/>
+          <w:szCs w:val="20"/>
+        </w:rPr>
+        <w:t>Regarding affinity with partner</w:t>
+      </w:r>
+      <w:r>
+        <w:rPr>
+          <w:rFonts w:ascii="Times New Roman" w:hAnsi="Times New Roman" w:cs="Times New Roman"/>
+          <w:sz w:val="20"/>
+          <w:szCs w:val="20"/>
+        </w:rPr>
+        <w:t xml:space="preserve">, the initial design gained 2.8 points and the improved design gained 3.5 point. </w:t>
+      </w:r>
+      <w:r>
+        <w:rPr>
+          <w:rFonts w:ascii="Times New Roman" w:hAnsi="Times New Roman" w:cs="Times New Roman"/>
+          <w:sz w:val="20"/>
+          <w:szCs w:val="20"/>
+        </w:rPr>
+        <w:t xml:space="preserve">Many participants </w:t>
+      </w:r>
+      <w:r>
+        <w:rPr>
+          <w:rFonts w:ascii="Times New Roman" w:hAnsi="Times New Roman" w:cs="Times New Roman"/>
+          <w:sz w:val="20"/>
+          <w:szCs w:val="20"/>
+        </w:rPr>
+        <w:t xml:space="preserve">could </w:t>
+      </w:r>
+      <w:r>
+        <w:rPr>
+          <w:rFonts w:ascii="Times New Roman" w:hAnsi="Times New Roman" w:cs="Times New Roman"/>
+          <w:sz w:val="20"/>
+          <w:szCs w:val="20"/>
+        </w:rPr>
+        <w:t xml:space="preserve">recognize </w:t>
+      </w:r>
+      <w:r>
+        <w:rPr>
+          <w:rFonts w:ascii="Times New Roman" w:hAnsi="Times New Roman" w:cs="Times New Roman"/>
+          <w:sz w:val="20"/>
+          <w:szCs w:val="20"/>
+        </w:rPr>
+        <w:t xml:space="preserve">that their partners are located in familiar places because they got partner’s information about community, and especially participant who had topics related to the community in the conversation simulation give a high point to the improved design. Participants who did not give a high point raised the insufficiency of conversation time and that there was nothing related to the community in topic as a cause. </w:t>
+      </w:r>
+      <w:r>
+        <w:rPr>
+          <w:rFonts w:ascii="Times New Roman" w:hAnsi="Times New Roman" w:cs="Times New Roman"/>
+          <w:sz w:val="20"/>
+          <w:szCs w:val="20"/>
+        </w:rPr>
+        <w:t>Finally, in terms of motivation to use this app, the improved design got 4 points. Since we did not get the evaluation on motivation in the initial design, we did not compare it. Participants said they would like to actively use this app if they had just entered a new community.</w:t>
+      </w:r>
     </w:p>
     <w:p>
       <w:pPr>
@@ -6394,6 +6562,925 @@
     <w:p>
       <w:pPr>
         <w:pStyle w:val="a3"/>
+        <w:ind w:leftChars="0" w:left="360"/>
+        <w:rPr>
+          <w:rFonts w:ascii="Times New Roman" w:hAnsi="Times New Roman" w:cs="Times New Roman"/>
+          <w:sz w:val="20"/>
+          <w:szCs w:val="20"/>
+        </w:rPr>
+      </w:pPr>
+      <w:r>
+        <w:rPr>
+          <w:rFonts w:ascii="Times New Roman" w:hAnsi="Times New Roman" w:cs="Times New Roman" w:hint="eastAsia"/>
+          <w:sz w:val="20"/>
+          <w:szCs w:val="20"/>
+        </w:rPr>
+        <w:t>・</w:t>
+      </w:r>
+      <w:r>
+        <w:rPr>
+          <w:rFonts w:ascii="Times New Roman" w:hAnsi="Times New Roman" w:cs="Times New Roman"/>
+          <w:sz w:val="20"/>
+          <w:szCs w:val="20"/>
+        </w:rPr>
+        <w:t>Obstacle in the first meeting</w:t>
+      </w:r>
+    </w:p>
+    <w:p>
+      <w:pPr>
+        <w:pStyle w:val="a3"/>
+        <w:ind w:leftChars="0" w:left="360" w:firstLine="480"/>
+        <w:rPr>
+          <w:rFonts w:ascii="Times New Roman" w:hAnsi="Times New Roman" w:cs="Times New Roman"/>
+          <w:sz w:val="20"/>
+          <w:szCs w:val="20"/>
+        </w:rPr>
+      </w:pPr>
+      <w:r>
+        <w:rPr>
+          <w:rFonts w:ascii="Times New Roman" w:hAnsi="Times New Roman" w:cs="Times New Roman"/>
+          <w:sz w:val="20"/>
+          <w:szCs w:val="20"/>
+        </w:rPr>
+        <w:t xml:space="preserve">In this section, we will discuss whether ComFriends </w:t>
+      </w:r>
+      <w:r>
+        <w:rPr>
+          <w:rFonts w:ascii="Times New Roman" w:hAnsi="Times New Roman" w:cs="Times New Roman"/>
+          <w:sz w:val="20"/>
+          <w:szCs w:val="20"/>
+        </w:rPr>
+        <w:t xml:space="preserve">could assist </w:t>
+      </w:r>
+      <w:r>
+        <w:rPr>
+          <w:rFonts w:ascii="Times New Roman" w:hAnsi="Times New Roman" w:cs="Times New Roman" w:hint="eastAsia"/>
+          <w:sz w:val="20"/>
+          <w:szCs w:val="20"/>
+        </w:rPr>
+        <w:t>t</w:t>
+      </w:r>
+      <w:r>
+        <w:rPr>
+          <w:rFonts w:ascii="Times New Roman" w:hAnsi="Times New Roman" w:cs="Times New Roman"/>
+          <w:sz w:val="20"/>
+          <w:szCs w:val="20"/>
+        </w:rPr>
+        <w:t>he conversation for the first time.</w:t>
+      </w:r>
+      <w:r>
+        <w:rPr>
+          <w:rFonts w:ascii="Times New Roman" w:hAnsi="Times New Roman" w:cs="Times New Roman"/>
+          <w:sz w:val="20"/>
+          <w:szCs w:val="20"/>
+        </w:rPr>
+        <w:t xml:space="preserve"> </w:t>
+      </w:r>
+      <w:r>
+        <w:rPr>
+          <w:rFonts w:ascii="Times New Roman" w:hAnsi="Times New Roman" w:cs="Times New Roman"/>
+          <w:sz w:val="20"/>
+          <w:szCs w:val="20"/>
+        </w:rPr>
+        <w:t xml:space="preserve">By the questionnaire we did for 18 users, we defined that the obstacle to be removed in the first meeting was the unclear of the content of the conversation and the ambiguity of the conversation speed of the </w:t>
+      </w:r>
+      <w:r>
+        <w:rPr>
+          <w:rFonts w:ascii="Times New Roman" w:hAnsi="Times New Roman" w:cs="Times New Roman"/>
+          <w:sz w:val="20"/>
+          <w:szCs w:val="20"/>
+        </w:rPr>
+        <w:t>partner</w:t>
+      </w:r>
+      <w:r>
+        <w:rPr>
+          <w:rFonts w:ascii="Times New Roman" w:hAnsi="Times New Roman" w:cs="Times New Roman"/>
+          <w:sz w:val="20"/>
+          <w:szCs w:val="20"/>
+        </w:rPr>
+        <w:t>.</w:t>
+      </w:r>
+    </w:p>
+    <w:p>
+      <w:pPr>
+        <w:pStyle w:val="a3"/>
+        <w:ind w:leftChars="0" w:left="360" w:firstLine="480"/>
+        <w:rPr>
+          <w:rFonts w:ascii="Times New Roman" w:hAnsi="Times New Roman" w:cs="Times New Roman"/>
+          <w:sz w:val="20"/>
+          <w:szCs w:val="20"/>
+        </w:rPr>
+      </w:pPr>
+      <w:r>
+        <w:rPr>
+          <w:rFonts w:ascii="Times New Roman" w:hAnsi="Times New Roman" w:cs="Times New Roman"/>
+          <w:sz w:val="20"/>
+          <w:szCs w:val="20"/>
+        </w:rPr>
+        <w:t>First, in order to solve the problem of conversation contents, ComFriends provide</w:t>
+      </w:r>
+      <w:r>
+        <w:rPr>
+          <w:rFonts w:ascii="Times New Roman" w:hAnsi="Times New Roman" w:cs="Times New Roman"/>
+          <w:sz w:val="20"/>
+          <w:szCs w:val="20"/>
+        </w:rPr>
+        <w:t>d</w:t>
+      </w:r>
+      <w:r>
+        <w:rPr>
+          <w:rFonts w:ascii="Times New Roman" w:hAnsi="Times New Roman" w:cs="Times New Roman" w:hint="eastAsia"/>
+          <w:sz w:val="20"/>
+          <w:szCs w:val="20"/>
+        </w:rPr>
+        <w:t xml:space="preserve"> </w:t>
+      </w:r>
+      <w:r>
+        <w:rPr>
+          <w:rFonts w:ascii="Times New Roman" w:hAnsi="Times New Roman" w:cs="Times New Roman"/>
+          <w:sz w:val="20"/>
+          <w:szCs w:val="20"/>
+        </w:rPr>
+        <w:t>the user with</w:t>
+      </w:r>
+      <w:r>
+        <w:rPr>
+          <w:rFonts w:ascii="Times New Roman" w:hAnsi="Times New Roman" w:cs="Times New Roman"/>
+          <w:sz w:val="20"/>
+          <w:szCs w:val="20"/>
+        </w:rPr>
+        <w:t xml:space="preserve"> information</w:t>
+      </w:r>
+      <w:r>
+        <w:rPr>
+          <w:rFonts w:ascii="Times New Roman" w:hAnsi="Times New Roman" w:cs="Times New Roman"/>
+          <w:sz w:val="20"/>
+          <w:szCs w:val="20"/>
+        </w:rPr>
+        <w:t xml:space="preserve"> on the</w:t>
+      </w:r>
+      <w:r>
+        <w:rPr>
+          <w:rFonts w:ascii="Times New Roman" w:hAnsi="Times New Roman" w:cs="Times New Roman" w:hint="eastAsia"/>
+          <w:sz w:val="20"/>
+          <w:szCs w:val="20"/>
+        </w:rPr>
+        <w:t xml:space="preserve"> </w:t>
+      </w:r>
+      <w:r>
+        <w:rPr>
+          <w:rFonts w:ascii="Times New Roman" w:hAnsi="Times New Roman" w:cs="Times New Roman"/>
+          <w:sz w:val="20"/>
+          <w:szCs w:val="20"/>
+        </w:rPr>
+        <w:t xml:space="preserve">characteristics </w:t>
+      </w:r>
+      <w:r>
+        <w:rPr>
+          <w:rFonts w:ascii="Times New Roman" w:hAnsi="Times New Roman" w:cs="Times New Roman"/>
+          <w:sz w:val="20"/>
+          <w:szCs w:val="20"/>
+        </w:rPr>
+        <w:t>of their</w:t>
+      </w:r>
+      <w:r>
+        <w:rPr>
+          <w:rFonts w:ascii="Times New Roman" w:hAnsi="Times New Roman" w:cs="Times New Roman"/>
+          <w:sz w:val="20"/>
+          <w:szCs w:val="20"/>
+        </w:rPr>
+        <w:t xml:space="preserve"> partner's hobby</w:t>
+      </w:r>
+      <w:r>
+        <w:rPr>
+          <w:rFonts w:ascii="Times New Roman" w:hAnsi="Times New Roman" w:cs="Times New Roman"/>
+          <w:sz w:val="20"/>
+          <w:szCs w:val="20"/>
+        </w:rPr>
+        <w:t xml:space="preserve"> and </w:t>
+      </w:r>
+      <w:r>
+        <w:rPr>
+          <w:rFonts w:ascii="Times New Roman" w:hAnsi="Times New Roman" w:cs="Times New Roman"/>
+          <w:sz w:val="20"/>
+          <w:szCs w:val="20"/>
+        </w:rPr>
+        <w:t xml:space="preserve">the </w:t>
+      </w:r>
+      <w:r>
+        <w:rPr>
+          <w:rFonts w:ascii="Times New Roman" w:hAnsi="Times New Roman" w:cs="Times New Roman"/>
+          <w:sz w:val="20"/>
+          <w:szCs w:val="20"/>
+        </w:rPr>
+        <w:t>status</w:t>
+      </w:r>
+      <w:r>
+        <w:rPr>
+          <w:rFonts w:ascii="Times New Roman" w:hAnsi="Times New Roman" w:cs="Times New Roman"/>
+          <w:sz w:val="20"/>
+          <w:szCs w:val="20"/>
+        </w:rPr>
+        <w:t xml:space="preserve"> in the community, and at the time of selecting a profile,</w:t>
+      </w:r>
+      <w:r>
+        <w:rPr>
+          <w:rFonts w:ascii="Times New Roman" w:hAnsi="Times New Roman" w:cs="Times New Roman"/>
+          <w:sz w:val="20"/>
+          <w:szCs w:val="20"/>
+        </w:rPr>
+        <w:t xml:space="preserve"> and made it possible for users to freely choose people </w:t>
+      </w:r>
+      <w:r>
+        <w:rPr>
+          <w:rFonts w:ascii="Times New Roman" w:hAnsi="Times New Roman" w:cs="Times New Roman" w:hint="eastAsia"/>
+          <w:sz w:val="20"/>
+          <w:szCs w:val="20"/>
+        </w:rPr>
+        <w:t>w</w:t>
+      </w:r>
+      <w:r>
+        <w:rPr>
+          <w:rFonts w:ascii="Times New Roman" w:hAnsi="Times New Roman" w:cs="Times New Roman"/>
+          <w:sz w:val="20"/>
+          <w:szCs w:val="20"/>
+        </w:rPr>
+        <w:t>ho they want to talk to</w:t>
+      </w:r>
+      <w:r>
+        <w:rPr>
+          <w:rFonts w:ascii="Times New Roman" w:hAnsi="Times New Roman" w:cs="Times New Roman"/>
+          <w:sz w:val="20"/>
+          <w:szCs w:val="20"/>
+        </w:rPr>
+        <w:t xml:space="preserve">. If a talk room is created, there is a mutual interest premise that </w:t>
+      </w:r>
+      <w:r>
+        <w:rPr>
+          <w:rFonts w:ascii="Times New Roman" w:hAnsi="Times New Roman" w:cs="Times New Roman"/>
+          <w:sz w:val="20"/>
+          <w:szCs w:val="20"/>
+        </w:rPr>
+        <w:t>they</w:t>
+      </w:r>
+      <w:r>
+        <w:rPr>
+          <w:rFonts w:ascii="Times New Roman" w:hAnsi="Times New Roman" w:cs="Times New Roman"/>
+          <w:sz w:val="20"/>
+          <w:szCs w:val="20"/>
+        </w:rPr>
+        <w:t xml:space="preserve"> want t</w:t>
+      </w:r>
+      <w:r>
+        <w:rPr>
+          <w:rFonts w:ascii="Times New Roman" w:hAnsi="Times New Roman" w:cs="Times New Roman"/>
+          <w:sz w:val="20"/>
+          <w:szCs w:val="20"/>
+        </w:rPr>
+        <w:t xml:space="preserve">o talk </w:t>
+      </w:r>
+      <w:r>
+        <w:rPr>
+          <w:rFonts w:ascii="Times New Roman" w:hAnsi="Times New Roman" w:cs="Times New Roman"/>
+          <w:sz w:val="20"/>
+          <w:szCs w:val="20"/>
+        </w:rPr>
+        <w:t>with each other, so users can get a high motivation for conversation. In the user study, participants seemed to have made a conversation proposal smoothly with reference to characteristics.</w:t>
+      </w:r>
+      <w:r>
+        <w:rPr>
+          <w:rFonts w:ascii="Times New Roman" w:hAnsi="Times New Roman" w:cs="Times New Roman"/>
+          <w:sz w:val="20"/>
+          <w:szCs w:val="20"/>
+        </w:rPr>
+        <w:t xml:space="preserve"> Regarding these characteristics</w:t>
+      </w:r>
+      <w:r>
+        <w:rPr>
+          <w:rFonts w:ascii="Times New Roman" w:hAnsi="Times New Roman" w:cs="Times New Roman"/>
+          <w:sz w:val="20"/>
+          <w:szCs w:val="20"/>
+        </w:rPr>
+        <w:t xml:space="preserve">, participants said that </w:t>
+      </w:r>
+      <w:r>
+        <w:rPr>
+          <w:rFonts w:ascii="Times New Roman" w:hAnsi="Times New Roman" w:cs="Times New Roman"/>
+          <w:sz w:val="20"/>
+          <w:szCs w:val="20"/>
+        </w:rPr>
+        <w:t>due</w:t>
+      </w:r>
+      <w:r>
+        <w:rPr>
+          <w:rFonts w:ascii="Times New Roman" w:hAnsi="Times New Roman" w:cs="Times New Roman"/>
+          <w:sz w:val="20"/>
+          <w:szCs w:val="20"/>
+        </w:rPr>
+        <w:t xml:space="preserve"> to the four simple profiles, they could easily sort out those who are</w:t>
+      </w:r>
+      <w:r>
+        <w:rPr>
+          <w:rFonts w:ascii="Times New Roman" w:hAnsi="Times New Roman" w:cs="Times New Roman"/>
+          <w:sz w:val="20"/>
+          <w:szCs w:val="20"/>
+        </w:rPr>
+        <w:t xml:space="preserve"> not </w:t>
+      </w:r>
+      <w:r>
+        <w:rPr>
+          <w:rFonts w:ascii="Times New Roman" w:hAnsi="Times New Roman" w:cs="Times New Roman"/>
+          <w:sz w:val="20"/>
+          <w:szCs w:val="20"/>
+        </w:rPr>
+        <w:t>interested at all and interested parties, and saved the action of confirming the details</w:t>
+      </w:r>
+      <w:r>
+        <w:rPr>
+          <w:rFonts w:ascii="Times New Roman" w:hAnsi="Times New Roman" w:cs="Times New Roman"/>
+          <w:sz w:val="20"/>
+          <w:szCs w:val="20"/>
+        </w:rPr>
+        <w:t>, s</w:t>
+      </w:r>
+      <w:r>
+        <w:rPr>
+          <w:rFonts w:ascii="Times New Roman" w:hAnsi="Times New Roman" w:cs="Times New Roman"/>
+          <w:sz w:val="20"/>
+          <w:szCs w:val="20"/>
+        </w:rPr>
+        <w:t>o we thought that this visually easy-to-understand design was useful in selecting multiple partners. In addition, as an improvement from the initial design, we added details in the new design</w:t>
+      </w:r>
+      <w:r>
+        <w:rPr>
+          <w:rFonts w:ascii="Times New Roman" w:hAnsi="Times New Roman" w:cs="Times New Roman"/>
+          <w:sz w:val="20"/>
+          <w:szCs w:val="20"/>
+        </w:rPr>
+        <w:t>. T</w:t>
+      </w:r>
+      <w:r>
+        <w:rPr>
+          <w:rFonts w:ascii="Times New Roman" w:hAnsi="Times New Roman" w:cs="Times New Roman"/>
+          <w:sz w:val="20"/>
+          <w:szCs w:val="20"/>
+        </w:rPr>
+        <w:t>his reduce</w:t>
+      </w:r>
+      <w:r>
+        <w:rPr>
+          <w:rFonts w:ascii="Times New Roman" w:hAnsi="Times New Roman" w:cs="Times New Roman"/>
+          <w:sz w:val="20"/>
+          <w:szCs w:val="20"/>
+        </w:rPr>
+        <w:t>d</w:t>
+      </w:r>
+      <w:r>
+        <w:rPr>
+          <w:rFonts w:ascii="Times New Roman" w:hAnsi="Times New Roman" w:cs="Times New Roman"/>
+          <w:sz w:val="20"/>
+          <w:szCs w:val="20"/>
+        </w:rPr>
+        <w:t xml:space="preserve"> the mismatch of hobbies unintended by the user, and as shown in Figure 12, </w:t>
+      </w:r>
+      <w:r>
+        <w:rPr>
+          <w:rFonts w:ascii="Times New Roman" w:hAnsi="Times New Roman" w:cs="Times New Roman"/>
+          <w:sz w:val="20"/>
+          <w:szCs w:val="20"/>
+        </w:rPr>
+        <w:t xml:space="preserve">made it easier for users to </w:t>
+      </w:r>
+      <w:r>
+        <w:rPr>
+          <w:rFonts w:ascii="Times New Roman" w:hAnsi="Times New Roman" w:cs="Times New Roman"/>
+          <w:sz w:val="20"/>
+          <w:szCs w:val="20"/>
+        </w:rPr>
+        <w:t xml:space="preserve">select </w:t>
+      </w:r>
+      <w:r>
+        <w:rPr>
+          <w:rFonts w:ascii="Times New Roman" w:hAnsi="Times New Roman" w:cs="Times New Roman"/>
+          <w:sz w:val="20"/>
+          <w:szCs w:val="20"/>
+        </w:rPr>
+        <w:t xml:space="preserve">the </w:t>
+      </w:r>
+      <w:r>
+        <w:rPr>
+          <w:rFonts w:ascii="Times New Roman" w:hAnsi="Times New Roman" w:cs="Times New Roman"/>
+          <w:sz w:val="20"/>
+          <w:szCs w:val="20"/>
+        </w:rPr>
+        <w:t>partner and propo</w:t>
+      </w:r>
+      <w:r>
+        <w:rPr>
+          <w:rFonts w:ascii="Times New Roman" w:hAnsi="Times New Roman" w:cs="Times New Roman"/>
+          <w:sz w:val="20"/>
+          <w:szCs w:val="20"/>
+        </w:rPr>
+        <w:t>se the topic of the conversation</w:t>
+      </w:r>
+      <w:r>
+        <w:rPr>
+          <w:rFonts w:ascii="Times New Roman" w:hAnsi="Times New Roman" w:cs="Times New Roman"/>
+          <w:sz w:val="20"/>
+          <w:szCs w:val="20"/>
+        </w:rPr>
+        <w:t>.</w:t>
+      </w:r>
+    </w:p>
+    <w:p>
+      <w:pPr>
+        <w:pStyle w:val="a3"/>
+        <w:ind w:leftChars="0" w:left="360" w:firstLine="480"/>
+        <w:rPr>
+          <w:rFonts w:ascii="Times New Roman" w:hAnsi="Times New Roman" w:cs="Times New Roman"/>
+          <w:sz w:val="20"/>
+          <w:szCs w:val="20"/>
+        </w:rPr>
+      </w:pPr>
+      <w:r>
+        <w:rPr>
+          <w:rFonts w:ascii="Times New Roman" w:hAnsi="Times New Roman" w:cs="Times New Roman"/>
+          <w:sz w:val="20"/>
+          <w:szCs w:val="20"/>
+        </w:rPr>
+        <w:t xml:space="preserve">Next, in order to solve the problem of conversation speed, ComFriends made it possible for the user to check whether the conversation partner is entering a chat. This function reduced conflict </w:t>
+      </w:r>
+      <w:r>
+        <w:rPr>
+          <w:rFonts w:ascii="Times New Roman" w:hAnsi="Times New Roman" w:cs="Times New Roman"/>
+          <w:sz w:val="20"/>
+          <w:szCs w:val="20"/>
+        </w:rPr>
+        <w:t>of conversation</w:t>
+      </w:r>
+      <w:r>
+        <w:rPr>
+          <w:rFonts w:ascii="Times New Roman" w:hAnsi="Times New Roman" w:cs="Times New Roman"/>
+          <w:sz w:val="20"/>
+          <w:szCs w:val="20"/>
+        </w:rPr>
+        <w:t xml:space="preserve"> with the other party, so</w:t>
+      </w:r>
+      <w:r>
+        <w:rPr>
+          <w:rFonts w:ascii="Times New Roman" w:hAnsi="Times New Roman" w:cs="Times New Roman"/>
+          <w:sz w:val="20"/>
+          <w:szCs w:val="20"/>
+        </w:rPr>
+        <w:t xml:space="preserve"> this</w:t>
+      </w:r>
+      <w:r>
+        <w:rPr>
+          <w:rFonts w:ascii="Times New Roman" w:hAnsi="Times New Roman" w:cs="Times New Roman"/>
+          <w:sz w:val="20"/>
+          <w:szCs w:val="20"/>
+        </w:rPr>
+        <w:t xml:space="preserve"> got a good evaluation from the user, but there was an opinion that</w:t>
+      </w:r>
+      <w:r>
+        <w:rPr>
+          <w:rFonts w:ascii="Times New Roman" w:hAnsi="Times New Roman" w:cs="Times New Roman"/>
+          <w:sz w:val="20"/>
+          <w:szCs w:val="20"/>
+        </w:rPr>
+        <w:t xml:space="preserve"> it is difficult to see the design</w:t>
+      </w:r>
+      <w:r>
+        <w:rPr>
+          <w:rFonts w:ascii="Times New Roman" w:hAnsi="Times New Roman" w:cs="Times New Roman"/>
+          <w:sz w:val="20"/>
+          <w:szCs w:val="20"/>
+        </w:rPr>
+        <w:t xml:space="preserve">. Several participants said that a chat is added down in the conversation, so </w:t>
+      </w:r>
+      <w:r>
+        <w:rPr>
+          <w:rFonts w:ascii="Times New Roman" w:hAnsi="Times New Roman" w:cs="Times New Roman"/>
+          <w:sz w:val="20"/>
+          <w:szCs w:val="20"/>
+        </w:rPr>
+        <w:t xml:space="preserve">it is desirable to design that it is possible to confirm whether or not the </w:t>
+      </w:r>
+      <w:r>
+        <w:rPr>
+          <w:rFonts w:ascii="Times New Roman" w:hAnsi="Times New Roman" w:cs="Times New Roman"/>
+          <w:sz w:val="20"/>
+          <w:szCs w:val="20"/>
+        </w:rPr>
+        <w:t>conversation partner</w:t>
+      </w:r>
+      <w:r>
+        <w:rPr>
+          <w:rFonts w:ascii="Times New Roman" w:hAnsi="Times New Roman" w:cs="Times New Roman" w:hint="eastAsia"/>
+          <w:sz w:val="20"/>
+          <w:szCs w:val="20"/>
+        </w:rPr>
+        <w:t xml:space="preserve"> </w:t>
+      </w:r>
+      <w:r>
+        <w:rPr>
+          <w:rFonts w:ascii="Times New Roman" w:hAnsi="Times New Roman" w:cs="Times New Roman"/>
+          <w:sz w:val="20"/>
+          <w:szCs w:val="20"/>
+        </w:rPr>
+        <w:t xml:space="preserve">has </w:t>
+      </w:r>
+      <w:r>
+        <w:rPr>
+          <w:rFonts w:ascii="Times New Roman" w:hAnsi="Times New Roman" w:cs="Times New Roman"/>
+          <w:sz w:val="20"/>
+          <w:szCs w:val="20"/>
+        </w:rPr>
+        <w:t>entering chat</w:t>
+      </w:r>
+      <w:r>
+        <w:rPr>
+          <w:rFonts w:ascii="Times New Roman" w:hAnsi="Times New Roman" w:cs="Times New Roman"/>
+          <w:sz w:val="20"/>
+          <w:szCs w:val="20"/>
+        </w:rPr>
+        <w:t xml:space="preserve"> in at the lower side of the screen where the user's point of view gathers.</w:t>
+      </w:r>
+    </w:p>
+    <w:p>
+      <w:pPr>
+        <w:pStyle w:val="a3"/>
+        <w:ind w:leftChars="0" w:left="360" w:firstLine="480"/>
+        <w:rPr>
+          <w:rFonts w:ascii="Times New Roman" w:hAnsi="Times New Roman" w:cs="Times New Roman" w:hint="eastAsia"/>
+          <w:sz w:val="20"/>
+          <w:szCs w:val="20"/>
+        </w:rPr>
+      </w:pPr>
+      <w:r>
+        <w:rPr>
+          <w:rFonts w:ascii="Times New Roman" w:hAnsi="Times New Roman" w:cs="Times New Roman"/>
+          <w:sz w:val="20"/>
+          <w:szCs w:val="20"/>
+        </w:rPr>
+        <w:t>Throughout the experiment, some participants were a bit less familiar with their opponents due to lack of conversation time, but all participants said they did not feel resistance to conversation with the other party.</w:t>
+      </w:r>
+    </w:p>
+    <w:p>
+      <w:pPr>
+        <w:pStyle w:val="a3"/>
+        <w:ind w:leftChars="0" w:left="360"/>
+        <w:rPr>
+          <w:rFonts w:ascii="Times New Roman" w:hAnsi="Times New Roman" w:cs="Times New Roman"/>
+          <w:sz w:val="20"/>
+          <w:szCs w:val="20"/>
+        </w:rPr>
+      </w:pPr>
+      <w:r>
+        <w:rPr>
+          <w:rFonts w:ascii="Times New Roman" w:hAnsi="Times New Roman" w:cs="Times New Roman" w:hint="eastAsia"/>
+          <w:sz w:val="20"/>
+          <w:szCs w:val="20"/>
+        </w:rPr>
+        <w:lastRenderedPageBreak/>
+        <w:t>・</w:t>
+      </w:r>
+      <w:r>
+        <w:rPr>
+          <w:rFonts w:ascii="Times New Roman" w:hAnsi="Times New Roman" w:cs="Times New Roman"/>
+          <w:sz w:val="20"/>
+          <w:szCs w:val="20"/>
+        </w:rPr>
+        <w:t>Usefulness of community sharing</w:t>
+      </w:r>
+    </w:p>
+    <w:p>
+      <w:pPr>
+        <w:pStyle w:val="a3"/>
+        <w:ind w:leftChars="0" w:left="360" w:firstLine="480"/>
+        <w:rPr>
+          <w:rFonts w:ascii="Times New Roman" w:hAnsi="Times New Roman" w:cs="Times New Roman"/>
+          <w:sz w:val="20"/>
+          <w:szCs w:val="20"/>
+        </w:rPr>
+      </w:pPr>
+      <w:r>
+        <w:rPr>
+          <w:rFonts w:ascii="Times New Roman" w:hAnsi="Times New Roman" w:cs="Times New Roman"/>
+          <w:sz w:val="20"/>
+          <w:szCs w:val="20"/>
+        </w:rPr>
+        <w:t xml:space="preserve">In this </w:t>
+      </w:r>
+      <w:r>
+        <w:rPr>
+          <w:rFonts w:ascii="Times New Roman" w:hAnsi="Times New Roman" w:cs="Times New Roman"/>
+          <w:sz w:val="20"/>
+          <w:szCs w:val="20"/>
+        </w:rPr>
+        <w:t>section we will discuss the usefulness of personal expansion limited within the community.</w:t>
+      </w:r>
+    </w:p>
+    <w:p>
+      <w:pPr>
+        <w:pStyle w:val="a3"/>
+        <w:ind w:leftChars="0" w:left="360"/>
+        <w:rPr>
+          <w:rFonts w:ascii="Times New Roman" w:hAnsi="Times New Roman" w:cs="Times New Roman"/>
+          <w:sz w:val="20"/>
+          <w:szCs w:val="20"/>
+        </w:rPr>
+      </w:pPr>
+      <w:r>
+        <w:rPr>
+          <w:rFonts w:ascii="Times New Roman" w:hAnsi="Times New Roman" w:cs="Times New Roman"/>
+          <w:sz w:val="20"/>
+          <w:szCs w:val="20"/>
+        </w:rPr>
+        <w:t>First of all, we had a hypothesis that expanding the network within the community would increase the sense of security and affinity for the user compared to doing on SNS.</w:t>
+      </w:r>
+      <w:r>
+        <w:rPr>
+          <w:rFonts w:ascii="Times New Roman" w:hAnsi="Times New Roman" w:cs="Times New Roman"/>
+          <w:sz w:val="20"/>
+          <w:szCs w:val="20"/>
+        </w:rPr>
+        <w:t xml:space="preserve"> </w:t>
+      </w:r>
+      <w:r>
+        <w:rPr>
+          <w:rFonts w:ascii="Times New Roman" w:hAnsi="Times New Roman" w:cs="Times New Roman"/>
+          <w:sz w:val="20"/>
+          <w:szCs w:val="20"/>
+        </w:rPr>
+        <w:t>In the interview of this experiment, the participants mentioned that they were able to recognize the opponent as a familiar presence through topics related to the community and information on the community of the opponent displayed in detail.</w:t>
+      </w:r>
+    </w:p>
+    <w:p>
+      <w:pPr>
+        <w:pStyle w:val="a3"/>
+        <w:ind w:leftChars="0" w:left="360"/>
+        <w:rPr>
+          <w:rFonts w:ascii="Times New Roman" w:hAnsi="Times New Roman" w:cs="Times New Roman"/>
+          <w:sz w:val="20"/>
+          <w:szCs w:val="20"/>
+        </w:rPr>
+      </w:pPr>
+      <w:r>
+        <w:rPr>
+          <w:rFonts w:ascii="Times New Roman" w:hAnsi="Times New Roman" w:cs="Times New Roman"/>
+          <w:sz w:val="20"/>
+          <w:szCs w:val="20"/>
+        </w:rPr>
+        <w:t xml:space="preserve">As also shown in </w:t>
+      </w:r>
+      <w:r>
+        <w:rPr>
+          <w:rFonts w:ascii="Times New Roman" w:hAnsi="Times New Roman" w:cs="Times New Roman" w:hint="eastAsia"/>
+          <w:sz w:val="20"/>
+          <w:szCs w:val="20"/>
+        </w:rPr>
+        <w:t>f</w:t>
+      </w:r>
+      <w:r>
+        <w:rPr>
+          <w:rFonts w:ascii="Times New Roman" w:hAnsi="Times New Roman" w:cs="Times New Roman"/>
+          <w:sz w:val="20"/>
+          <w:szCs w:val="20"/>
+        </w:rPr>
+        <w:t xml:space="preserve">igure 12, </w:t>
+      </w:r>
+      <w:r>
+        <w:rPr>
+          <w:rFonts w:ascii="Times New Roman" w:hAnsi="Times New Roman" w:cs="Times New Roman"/>
+          <w:sz w:val="20"/>
+          <w:szCs w:val="20"/>
+        </w:rPr>
+        <w:t>we</w:t>
+      </w:r>
+      <w:r>
+        <w:rPr>
+          <w:rFonts w:ascii="Times New Roman" w:hAnsi="Times New Roman" w:cs="Times New Roman"/>
+          <w:sz w:val="20"/>
+          <w:szCs w:val="20"/>
+        </w:rPr>
+        <w:t xml:space="preserve"> can see that the affinity for the partner was greatly enhanced by adding community information.</w:t>
+      </w:r>
+      <w:r>
+        <w:rPr>
+          <w:rFonts w:ascii="Times New Roman" w:hAnsi="Times New Roman" w:cs="Times New Roman"/>
+          <w:sz w:val="20"/>
+          <w:szCs w:val="20"/>
+        </w:rPr>
+        <w:t xml:space="preserve"> </w:t>
+      </w:r>
+      <w:r>
+        <w:rPr>
+          <w:rFonts w:ascii="Times New Roman" w:hAnsi="Times New Roman" w:cs="Times New Roman"/>
+          <w:sz w:val="20"/>
+          <w:szCs w:val="20"/>
+        </w:rPr>
+        <w:t>Also,</w:t>
+      </w:r>
+      <w:r>
+        <w:rPr>
+          <w:rFonts w:ascii="Times New Roman" w:hAnsi="Times New Roman" w:cs="Times New Roman"/>
+          <w:sz w:val="20"/>
+          <w:szCs w:val="20"/>
+        </w:rPr>
+        <w:t xml:space="preserve"> they felt that </w:t>
+      </w:r>
+      <w:r>
+        <w:rPr>
+          <w:rFonts w:ascii="Times New Roman" w:hAnsi="Times New Roman" w:cs="Times New Roman"/>
+          <w:sz w:val="20"/>
+          <w:szCs w:val="20"/>
+        </w:rPr>
+        <w:t xml:space="preserve">they </w:t>
+      </w:r>
+      <w:r>
+        <w:rPr>
+          <w:rFonts w:ascii="Times New Roman" w:hAnsi="Times New Roman" w:cs="Times New Roman"/>
+          <w:sz w:val="20"/>
+          <w:szCs w:val="20"/>
+        </w:rPr>
+        <w:t>can</w:t>
+      </w:r>
+      <w:r>
+        <w:rPr>
+          <w:rFonts w:ascii="Times New Roman" w:hAnsi="Times New Roman" w:cs="Times New Roman"/>
+          <w:sz w:val="20"/>
+          <w:szCs w:val="20"/>
+        </w:rPr>
+        <w:t xml:space="preserve"> </w:t>
+      </w:r>
+      <w:r>
+        <w:rPr>
+          <w:rFonts w:ascii="Times New Roman" w:hAnsi="Times New Roman" w:cs="Times New Roman"/>
+          <w:sz w:val="20"/>
+          <w:szCs w:val="20"/>
+        </w:rPr>
+        <w:t>provide</w:t>
+      </w:r>
+      <w:r>
+        <w:rPr>
+          <w:rFonts w:ascii="Times New Roman" w:hAnsi="Times New Roman" w:cs="Times New Roman"/>
+          <w:sz w:val="20"/>
+          <w:szCs w:val="20"/>
+        </w:rPr>
+        <w:t xml:space="preserve"> more information </w:t>
+      </w:r>
+      <w:r>
+        <w:rPr>
+          <w:rFonts w:ascii="Times New Roman" w:hAnsi="Times New Roman" w:cs="Times New Roman"/>
+          <w:sz w:val="20"/>
+          <w:szCs w:val="20"/>
+        </w:rPr>
+        <w:t>to</w:t>
+      </w:r>
+      <w:r>
+        <w:rPr>
+          <w:rFonts w:ascii="Times New Roman" w:hAnsi="Times New Roman" w:cs="Times New Roman"/>
+          <w:sz w:val="20"/>
+          <w:szCs w:val="20"/>
+        </w:rPr>
+        <w:t xml:space="preserve"> the other</w:t>
+      </w:r>
+      <w:r>
+        <w:rPr>
+          <w:rFonts w:ascii="Times New Roman" w:hAnsi="Times New Roman" w:cs="Times New Roman"/>
+          <w:sz w:val="20"/>
+          <w:szCs w:val="20"/>
+        </w:rPr>
+        <w:t xml:space="preserve"> </w:t>
+      </w:r>
+      <w:r>
+        <w:rPr>
+          <w:rFonts w:ascii="Times New Roman" w:hAnsi="Times New Roman" w:cs="Times New Roman"/>
+          <w:sz w:val="20"/>
+          <w:szCs w:val="20"/>
+        </w:rPr>
+        <w:t xml:space="preserve">who belong to </w:t>
+      </w:r>
+      <w:r>
+        <w:rPr>
+          <w:rFonts w:ascii="Times New Roman" w:hAnsi="Times New Roman" w:cs="Times New Roman"/>
+          <w:sz w:val="20"/>
+          <w:szCs w:val="20"/>
+        </w:rPr>
+        <w:t xml:space="preserve">the same community than other partners </w:t>
+      </w:r>
+      <w:r>
+        <w:rPr>
+          <w:rFonts w:ascii="Times New Roman" w:hAnsi="Times New Roman" w:cs="Times New Roman"/>
+          <w:sz w:val="20"/>
+          <w:szCs w:val="20"/>
+        </w:rPr>
+        <w:t xml:space="preserve">on the </w:t>
+      </w:r>
+      <w:r>
+        <w:rPr>
+          <w:rFonts w:ascii="Times New Roman" w:hAnsi="Times New Roman" w:cs="Times New Roman"/>
+          <w:sz w:val="20"/>
+          <w:szCs w:val="20"/>
+        </w:rPr>
+        <w:t>Inter</w:t>
+      </w:r>
+      <w:r>
+        <w:rPr>
+          <w:rFonts w:ascii="Times New Roman" w:hAnsi="Times New Roman" w:cs="Times New Roman"/>
+          <w:sz w:val="20"/>
+          <w:szCs w:val="20"/>
+        </w:rPr>
+        <w:t>net who</w:t>
+      </w:r>
+      <w:r>
+        <w:rPr>
+          <w:rFonts w:ascii="Times New Roman" w:hAnsi="Times New Roman" w:cs="Times New Roman"/>
+          <w:sz w:val="20"/>
+          <w:szCs w:val="20"/>
+        </w:rPr>
+        <w:t>m</w:t>
+      </w:r>
+      <w:r>
+        <w:rPr>
+          <w:rFonts w:ascii="Times New Roman" w:hAnsi="Times New Roman" w:cs="Times New Roman"/>
+          <w:sz w:val="20"/>
+          <w:szCs w:val="20"/>
+        </w:rPr>
+        <w:t xml:space="preserve"> </w:t>
+      </w:r>
+      <w:r>
+        <w:rPr>
+          <w:rFonts w:ascii="Times New Roman" w:hAnsi="Times New Roman" w:cs="Times New Roman"/>
+          <w:sz w:val="20"/>
+          <w:szCs w:val="20"/>
+        </w:rPr>
+        <w:t xml:space="preserve">the users </w:t>
+      </w:r>
+      <w:r>
+        <w:rPr>
+          <w:rFonts w:ascii="Times New Roman" w:hAnsi="Times New Roman" w:cs="Times New Roman"/>
+          <w:sz w:val="20"/>
+          <w:szCs w:val="20"/>
+        </w:rPr>
+        <w:t>do not know at all</w:t>
+      </w:r>
+      <w:r>
+        <w:rPr>
+          <w:rFonts w:ascii="Times New Roman" w:hAnsi="Times New Roman" w:cs="Times New Roman"/>
+          <w:sz w:val="20"/>
+          <w:szCs w:val="20"/>
+        </w:rPr>
+        <w:t>.</w:t>
+      </w:r>
+      <w:r>
+        <w:rPr>
+          <w:rFonts w:ascii="Times New Roman" w:hAnsi="Times New Roman" w:cs="Times New Roman"/>
+          <w:sz w:val="20"/>
+          <w:szCs w:val="20"/>
+        </w:rPr>
+        <w:t xml:space="preserve"> </w:t>
+      </w:r>
+      <w:r>
+        <w:rPr>
+          <w:rFonts w:ascii="Times New Roman" w:hAnsi="Times New Roman" w:cs="Times New Roman"/>
+          <w:sz w:val="20"/>
+          <w:szCs w:val="20"/>
+        </w:rPr>
+        <w:t>We think that sharing a lot of information brings each other closer.</w:t>
+      </w:r>
+      <w:r>
+        <w:t xml:space="preserve"> </w:t>
+      </w:r>
+      <w:r>
+        <w:rPr>
+          <w:rFonts w:ascii="Times New Roman" w:hAnsi="Times New Roman" w:cs="Times New Roman"/>
+          <w:sz w:val="20"/>
+          <w:szCs w:val="20"/>
+        </w:rPr>
+        <w:t xml:space="preserve">As a result, it seems that maintaining the common community helped relieve the user's anxiety about unknown </w:t>
+      </w:r>
+      <w:r>
+        <w:rPr>
+          <w:rFonts w:ascii="Times New Roman" w:hAnsi="Times New Roman" w:cs="Times New Roman"/>
+          <w:sz w:val="20"/>
+          <w:szCs w:val="20"/>
+        </w:rPr>
+        <w:t>parties and</w:t>
+      </w:r>
+      <w:r>
+        <w:rPr>
+          <w:rFonts w:ascii="Times New Roman" w:hAnsi="Times New Roman" w:cs="Times New Roman"/>
+          <w:sz w:val="20"/>
+          <w:szCs w:val="20"/>
+        </w:rPr>
+        <w:t xml:space="preserve"> helped build relationships. Participants' interest in expanding relations within the community using this application was also high.</w:t>
+      </w:r>
+    </w:p>
+    <w:p>
+      <w:pPr>
+        <w:pStyle w:val="a3"/>
         <w:numPr>
           <w:ilvl w:val="0"/>
           <w:numId w:val="1"/>
@@ -6413,6 +7500,100 @@
         </w:rPr>
         <w:t>Conclusion</w:t>
       </w:r>
+      <w:r>
+        <w:rPr>
+          <w:rFonts w:ascii="Times New Roman" w:hAnsi="Times New Roman" w:cs="Times New Roman"/>
+          <w:b/>
+          <w:sz w:val="24"/>
+        </w:rPr>
+        <w:t xml:space="preserve"> &amp; Future Work</w:t>
+      </w:r>
+    </w:p>
+    <w:p>
+      <w:pPr>
+        <w:pStyle w:val="a3"/>
+        <w:ind w:leftChars="0" w:left="360" w:firstLine="480"/>
+        <w:rPr>
+          <w:rFonts w:ascii="Times New Roman" w:hAnsi="Times New Roman" w:cs="Times New Roman"/>
+          <w:sz w:val="20"/>
+          <w:szCs w:val="20"/>
+        </w:rPr>
+      </w:pPr>
+      <w:r>
+        <w:rPr>
+          <w:rFonts w:ascii="Times New Roman" w:hAnsi="Times New Roman" w:cs="Times New Roman" w:hint="eastAsia"/>
+          <w:sz w:val="20"/>
+          <w:szCs w:val="20"/>
+        </w:rPr>
+        <w:t>I</w:t>
+      </w:r>
+      <w:r>
+        <w:rPr>
+          <w:rFonts w:ascii="Times New Roman" w:hAnsi="Times New Roman" w:cs="Times New Roman"/>
+          <w:sz w:val="20"/>
+          <w:szCs w:val="20"/>
+        </w:rPr>
+        <w:t xml:space="preserve">n this work, we investigated obstacle factors by interaction between people for the first meeting, proposed an application design for expanding the network within the community based on that, and gained evaluation. The main concept of the design is the display of the characteristic as conversation seed, the conversation by mutual interest and the preparation of the assumption that users belong to the same community. A user study conducted on 6 participants showed </w:t>
+      </w:r>
+      <w:r>
+        <w:rPr>
+          <w:rFonts w:ascii="Times New Roman" w:hAnsi="Times New Roman" w:cs="Times New Roman"/>
+          <w:sz w:val="20"/>
+          <w:szCs w:val="20"/>
+        </w:rPr>
+        <w:t>that a concise design that show users’ characteristic promotes conversation and belonging to a common community gives users a sense of intimacy.</w:t>
+      </w:r>
+    </w:p>
+    <w:p>
+      <w:pPr>
+        <w:pStyle w:val="a3"/>
+        <w:ind w:leftChars="0" w:left="360" w:firstLine="480"/>
+        <w:rPr>
+          <w:rFonts w:ascii="Times New Roman" w:hAnsi="Times New Roman" w:cs="Times New Roman"/>
+          <w:sz w:val="20"/>
+          <w:szCs w:val="20"/>
+        </w:rPr>
+      </w:pPr>
+      <w:r>
+        <w:rPr>
+          <w:rFonts w:ascii="Times New Roman" w:hAnsi="Times New Roman" w:cs="Times New Roman"/>
+          <w:sz w:val="20"/>
+          <w:szCs w:val="20"/>
+        </w:rPr>
+        <w:t xml:space="preserve">In future work, </w:t>
+      </w:r>
+      <w:r>
+        <w:rPr>
+          <w:rFonts w:ascii="Times New Roman" w:hAnsi="Times New Roman" w:cs="Times New Roman"/>
+          <w:sz w:val="20"/>
+          <w:szCs w:val="20"/>
+        </w:rPr>
+        <w:t xml:space="preserve">it is necessary to confirm </w:t>
+      </w:r>
+      <w:r>
+        <w:rPr>
+          <w:rFonts w:ascii="Times New Roman" w:hAnsi="Times New Roman" w:cs="Times New Roman"/>
+          <w:sz w:val="20"/>
+          <w:szCs w:val="20"/>
+        </w:rPr>
+        <w:t xml:space="preserve">with actual interaction among users in the community. Since it was a simulation experiment using fictional users this time, it will be required to achieve results in a more natural environment. As for the community, </w:t>
+      </w:r>
+      <w:r>
+        <w:rPr>
+          <w:rFonts w:ascii="Times New Roman" w:hAnsi="Times New Roman" w:cs="Times New Roman" w:hint="eastAsia"/>
+          <w:sz w:val="20"/>
+          <w:szCs w:val="20"/>
+        </w:rPr>
+        <w:t>w</w:t>
+      </w:r>
+      <w:r>
+        <w:rPr>
+          <w:rFonts w:ascii="Times New Roman" w:hAnsi="Times New Roman" w:cs="Times New Roman"/>
+          <w:sz w:val="20"/>
+          <w:szCs w:val="20"/>
+        </w:rPr>
+        <w:t>e need to try this concept in communities of different scales. This time it was a big community like a university, but we have to confirm how this application works in a smaller community or in a resident community such as apartment house.</w:t>
+      </w:r>
     </w:p>
     <w:p>
       <w:pPr>
@@ -6443,6 +7624,329 @@
           <w:sz w:val="24"/>
         </w:rPr>
         <w:t>eference</w:t>
+      </w:r>
+    </w:p>
+    <w:p>
+      <w:pPr>
+        <w:pStyle w:val="a3"/>
+        <w:numPr>
+          <w:ilvl w:val="0"/>
+          <w:numId w:val="8"/>
+        </w:numPr>
+        <w:ind w:leftChars="0"/>
+        <w:rPr>
+          <w:rFonts w:ascii="Times New Roman" w:hAnsi="Times New Roman" w:cs="Times New Roman"/>
+          <w:sz w:val="18"/>
+          <w:szCs w:val="18"/>
+        </w:rPr>
+      </w:pPr>
+      <w:r>
+        <w:rPr>
+          <w:rFonts w:ascii="Times New Roman" w:hAnsi="Times New Roman" w:cs="Times New Roman"/>
+          <w:sz w:val="18"/>
+          <w:szCs w:val="18"/>
+        </w:rPr>
+        <w:t>Searching</w:t>
+      </w:r>
+    </w:p>
+    <w:p>
+      <w:pPr>
+        <w:pStyle w:val="a3"/>
+        <w:numPr>
+          <w:ilvl w:val="0"/>
+          <w:numId w:val="8"/>
+        </w:numPr>
+        <w:ind w:leftChars="0"/>
+        <w:rPr>
+          <w:rFonts w:ascii="Times New Roman" w:hAnsi="Times New Roman" w:cs="Times New Roman"/>
+          <w:sz w:val="18"/>
+          <w:szCs w:val="18"/>
+        </w:rPr>
+      </w:pPr>
+      <w:r>
+        <w:rPr>
+          <w:rFonts w:ascii="Times New Roman" w:hAnsi="Times New Roman" w:cs="Times New Roman"/>
+          <w:sz w:val="18"/>
+          <w:szCs w:val="18"/>
+        </w:rPr>
+        <w:t>Searching</w:t>
+      </w:r>
+    </w:p>
+    <w:p>
+      <w:pPr>
+        <w:pStyle w:val="a3"/>
+        <w:numPr>
+          <w:ilvl w:val="0"/>
+          <w:numId w:val="8"/>
+        </w:numPr>
+        <w:ind w:leftChars="0"/>
+        <w:rPr>
+          <w:rFonts w:ascii="Times New Roman" w:hAnsi="Times New Roman" w:cs="Times New Roman"/>
+          <w:sz w:val="18"/>
+          <w:szCs w:val="18"/>
+        </w:rPr>
+      </w:pPr>
+      <w:r>
+        <w:rPr>
+          <w:rFonts w:ascii="Times New Roman" w:hAnsi="Times New Roman" w:cs="Times New Roman"/>
+          <w:sz w:val="18"/>
+          <w:szCs w:val="18"/>
+        </w:rPr>
+        <w:t>Searching</w:t>
+      </w:r>
+    </w:p>
+    <w:p>
+      <w:pPr>
+        <w:pStyle w:val="a3"/>
+        <w:numPr>
+          <w:ilvl w:val="0"/>
+          <w:numId w:val="8"/>
+        </w:numPr>
+        <w:ind w:leftChars="0"/>
+        <w:rPr>
+          <w:rFonts w:ascii="Times New Roman" w:hAnsi="Times New Roman" w:cs="Times New Roman"/>
+          <w:sz w:val="18"/>
+          <w:szCs w:val="18"/>
+        </w:rPr>
+      </w:pPr>
+      <w:r>
+        <w:rPr>
+          <w:rFonts w:ascii="Times New Roman" w:hAnsi="Times New Roman" w:cs="Times New Roman"/>
+          <w:color w:val="000000" w:themeColor="text1"/>
+          <w:kern w:val="0"/>
+          <w:sz w:val="18"/>
+          <w:szCs w:val="18"/>
+        </w:rPr>
+        <w:t>Nguyen</w:t>
+      </w:r>
+      <w:r>
+        <w:rPr>
+          <w:rFonts w:ascii="Times New Roman" w:eastAsia=".Hiragino Kaku Gothic Interfac" w:hAnsi="Times New Roman" w:cs="Times New Roman"/>
+          <w:color w:val="000000" w:themeColor="text1"/>
+          <w:kern w:val="0"/>
+          <w:sz w:val="18"/>
+          <w:szCs w:val="18"/>
+        </w:rPr>
+        <w:t xml:space="preserve">, T. T., Nguyen, D. T., Iqbal, S. T. and </w:t>
+      </w:r>
+      <w:proofErr w:type="spellStart"/>
+      <w:r>
+        <w:rPr>
+          <w:rFonts w:ascii="Times New Roman" w:eastAsia=".Hiragino Kaku Gothic Interfac" w:hAnsi="Times New Roman" w:cs="Times New Roman"/>
+          <w:color w:val="000000" w:themeColor="text1"/>
+          <w:kern w:val="0"/>
+          <w:sz w:val="18"/>
+          <w:szCs w:val="18"/>
+        </w:rPr>
+        <w:t>Ofek</w:t>
+      </w:r>
+      <w:proofErr w:type="spellEnd"/>
+      <w:r>
+        <w:rPr>
+          <w:rFonts w:ascii="Times New Roman" w:eastAsia=".Hiragino Kaku Gothic Interfac" w:hAnsi="Times New Roman" w:cs="Times New Roman"/>
+          <w:color w:val="000000" w:themeColor="text1"/>
+          <w:kern w:val="0"/>
+          <w:sz w:val="18"/>
+          <w:szCs w:val="18"/>
+        </w:rPr>
+        <w:t>, E. The known stranger: Supporting conversations between strangers with personalized topic suggestions. In Proc. of CHI, 555-564, 2015.</w:t>
+      </w:r>
+    </w:p>
+    <w:p>
+      <w:pPr>
+        <w:pStyle w:val="a3"/>
+        <w:numPr>
+          <w:ilvl w:val="0"/>
+          <w:numId w:val="8"/>
+        </w:numPr>
+        <w:ind w:leftChars="0"/>
+        <w:rPr>
+          <w:rFonts w:ascii="Times New Roman" w:hAnsi="Times New Roman" w:cs="Times New Roman"/>
+          <w:sz w:val="18"/>
+          <w:szCs w:val="18"/>
+        </w:rPr>
+      </w:pPr>
+      <w:r>
+        <w:rPr>
+          <w:rFonts w:ascii="Times New Roman" w:hAnsi="Times New Roman" w:cs="Times New Roman" w:hint="eastAsia"/>
+          <w:sz w:val="18"/>
+          <w:szCs w:val="18"/>
+        </w:rPr>
+        <w:t>O</w:t>
+      </w:r>
+      <w:r>
+        <w:rPr>
+          <w:rFonts w:ascii="Times New Roman" w:hAnsi="Times New Roman" w:cs="Times New Roman"/>
+          <w:sz w:val="18"/>
+          <w:szCs w:val="18"/>
+        </w:rPr>
+        <w:t xml:space="preserve">gata, H., Yano, Y., </w:t>
+      </w:r>
+      <w:proofErr w:type="spellStart"/>
+      <w:r>
+        <w:rPr>
+          <w:rFonts w:ascii="Times New Roman" w:hAnsi="Times New Roman" w:cs="Times New Roman"/>
+          <w:sz w:val="18"/>
+          <w:szCs w:val="18"/>
+        </w:rPr>
+        <w:t>Furugori</w:t>
+      </w:r>
+      <w:proofErr w:type="spellEnd"/>
+      <w:r>
+        <w:rPr>
+          <w:rFonts w:ascii="Times New Roman" w:hAnsi="Times New Roman" w:cs="Times New Roman"/>
+          <w:sz w:val="18"/>
+          <w:szCs w:val="18"/>
+        </w:rPr>
+        <w:t xml:space="preserve">, N., </w:t>
+      </w:r>
+      <w:proofErr w:type="spellStart"/>
+      <w:r>
+        <w:rPr>
+          <w:rFonts w:ascii="Times New Roman" w:hAnsi="Times New Roman" w:cs="Times New Roman"/>
+          <w:sz w:val="18"/>
+          <w:szCs w:val="18"/>
+        </w:rPr>
+        <w:t>Jin</w:t>
+      </w:r>
+      <w:proofErr w:type="spellEnd"/>
+      <w:r>
+        <w:rPr>
+          <w:rFonts w:ascii="Times New Roman" w:hAnsi="Times New Roman" w:cs="Times New Roman"/>
+          <w:sz w:val="18"/>
+          <w:szCs w:val="18"/>
+        </w:rPr>
+        <w:t xml:space="preserve">, Q. </w:t>
+      </w:r>
+      <w:r>
+        <w:rPr>
+          <w:rFonts w:ascii="Times New Roman" w:hAnsi="Times New Roman" w:cs="Times New Roman"/>
+          <w:sz w:val="18"/>
+          <w:szCs w:val="18"/>
+        </w:rPr>
+        <w:t xml:space="preserve">(1995) </w:t>
+      </w:r>
+      <w:proofErr w:type="spellStart"/>
+      <w:r>
+        <w:rPr>
+          <w:rFonts w:ascii="Times New Roman" w:hAnsi="Times New Roman" w:cs="Times New Roman"/>
+          <w:sz w:val="18"/>
+          <w:szCs w:val="18"/>
+        </w:rPr>
+        <w:t>PeCo</w:t>
+      </w:r>
+      <w:proofErr w:type="spellEnd"/>
+      <w:r>
+        <w:rPr>
+          <w:rFonts w:ascii="Times New Roman" w:hAnsi="Times New Roman" w:cs="Times New Roman"/>
+          <w:sz w:val="18"/>
+          <w:szCs w:val="18"/>
+        </w:rPr>
+        <w:t>-</w:t>
+      </w:r>
+      <w:proofErr w:type="gramStart"/>
+      <w:r>
+        <w:rPr>
+          <w:rFonts w:ascii="Times New Roman" w:hAnsi="Times New Roman" w:cs="Times New Roman"/>
+          <w:sz w:val="18"/>
+          <w:szCs w:val="18"/>
+        </w:rPr>
+        <w:t>Mediator :</w:t>
+      </w:r>
+      <w:proofErr w:type="gramEnd"/>
+      <w:r>
+        <w:rPr>
+          <w:rFonts w:ascii="Times New Roman" w:hAnsi="Times New Roman" w:cs="Times New Roman"/>
+          <w:sz w:val="18"/>
+          <w:szCs w:val="18"/>
+        </w:rPr>
+        <w:t xml:space="preserve"> Development and Modelling of a Supporting System for Sharing and Handling Personal Connections. Transaction of Information </w:t>
+      </w:r>
+      <w:r>
+        <w:rPr>
+          <w:rFonts w:ascii="Times New Roman" w:hAnsi="Times New Roman" w:cs="Times New Roman"/>
+          <w:sz w:val="18"/>
+          <w:szCs w:val="18"/>
+        </w:rPr>
+        <w:t>Processing Society of Japan, Vol.36, No. 6.</w:t>
+      </w:r>
+    </w:p>
+    <w:p>
+      <w:pPr>
+        <w:pStyle w:val="a3"/>
+        <w:numPr>
+          <w:ilvl w:val="0"/>
+          <w:numId w:val="8"/>
+        </w:numPr>
+        <w:ind w:leftChars="0"/>
+        <w:rPr>
+          <w:rFonts w:ascii="Times New Roman" w:hAnsi="Times New Roman" w:cs="Times New Roman"/>
+          <w:sz w:val="18"/>
+          <w:szCs w:val="18"/>
+        </w:rPr>
+      </w:pPr>
+      <w:r>
+        <w:rPr>
+          <w:rFonts w:ascii="Times New Roman" w:hAnsi="Times New Roman" w:cs="Times New Roman"/>
+          <w:sz w:val="18"/>
+          <w:szCs w:val="18"/>
+        </w:rPr>
+        <w:t xml:space="preserve">Iwasaki, H., Yano, E., </w:t>
+      </w:r>
+      <w:proofErr w:type="spellStart"/>
+      <w:r>
+        <w:rPr>
+          <w:rFonts w:ascii="Times New Roman" w:hAnsi="Times New Roman" w:cs="Times New Roman"/>
+          <w:sz w:val="18"/>
+          <w:szCs w:val="18"/>
+        </w:rPr>
+        <w:t>Sinohara</w:t>
+      </w:r>
+      <w:proofErr w:type="spellEnd"/>
+      <w:r>
+        <w:rPr>
+          <w:rFonts w:ascii="Times New Roman" w:hAnsi="Times New Roman" w:cs="Times New Roman"/>
+          <w:sz w:val="18"/>
+          <w:szCs w:val="18"/>
+        </w:rPr>
+        <w:t xml:space="preserve">, I., Kato, T. (2009) Modeling of Personal Sense of Intimacy using Common </w:t>
+      </w:r>
+      <w:r>
+        <w:rPr>
+          <w:rFonts w:ascii="Times New Roman" w:hAnsi="Times New Roman" w:cs="Times New Roman"/>
+          <w:sz w:val="18"/>
+          <w:szCs w:val="18"/>
+        </w:rPr>
+        <w:lastRenderedPageBreak/>
+        <w:t xml:space="preserve">Points of Contents. </w:t>
+      </w:r>
+      <w:proofErr w:type="spellStart"/>
+      <w:r>
+        <w:rPr>
+          <w:rFonts w:ascii="Times New Roman" w:hAnsi="Times New Roman" w:cs="Times New Roman"/>
+          <w:sz w:val="18"/>
+          <w:szCs w:val="18"/>
+        </w:rPr>
+        <w:t>Kansei</w:t>
+      </w:r>
+      <w:proofErr w:type="spellEnd"/>
+      <w:r>
+        <w:rPr>
+          <w:rFonts w:ascii="Times New Roman" w:hAnsi="Times New Roman" w:cs="Times New Roman"/>
+          <w:sz w:val="18"/>
+          <w:szCs w:val="18"/>
+        </w:rPr>
+        <w:t xml:space="preserve"> Engineering International, Vol.8, No. 3</w:t>
+      </w:r>
+      <w:bookmarkStart w:id="0" w:name="_GoBack"/>
+      <w:bookmarkEnd w:id="0"/>
+      <w:r>
+        <w:rPr>
+          <w:rFonts w:ascii="Times New Roman" w:hAnsi="Times New Roman" w:cs="Times New Roman"/>
+          <w:sz w:val="18"/>
+          <w:szCs w:val="18"/>
+        </w:rPr>
+        <w:t>.</w:t>
       </w:r>
     </w:p>
     <w:sectPr>
@@ -6903,16 +8407,16 @@
     </w:lvl>
   </w:abstractNum>
   <w:abstractNum w:abstractNumId="5" w15:restartNumberingAfterBreak="0">
-    <w:nsid w:val="500A59C2"/>
+    <w:nsid w:val="4D27046C"/>
     <w:multiLevelType w:val="hybridMultilevel"/>
-    <w:tmpl w:val="05D03AF4"/>
-    <w:lvl w:ilvl="0" w:tplc="84D20D2E">
+    <w:tmpl w:val="62C8FABA"/>
+    <w:lvl w:ilvl="0" w:tplc="1B247C4E">
       <w:start w:val="1"/>
       <w:numFmt w:val="decimal"/>
       <w:lvlText w:val="%1."/>
       <w:lvlJc w:val="left"/>
       <w:pPr>
-        <w:ind w:left="1200" w:hanging="360"/>
+        <w:ind w:left="720" w:hanging="360"/>
       </w:pPr>
       <w:rPr>
         <w:rFonts w:hint="default"/>
@@ -6924,7 +8428,7 @@
       <w:lvlText w:val="(%2)"/>
       <w:lvlJc w:val="left"/>
       <w:pPr>
-        <w:ind w:left="1680" w:hanging="420"/>
+        <w:ind w:left="1200" w:hanging="420"/>
       </w:pPr>
     </w:lvl>
     <w:lvl w:ilvl="2" w:tplc="04090011" w:tentative="1">
@@ -6933,7 +8437,7 @@
       <w:lvlText w:val="%3"/>
       <w:lvlJc w:val="left"/>
       <w:pPr>
-        <w:ind w:left="2100" w:hanging="420"/>
+        <w:ind w:left="1620" w:hanging="420"/>
       </w:pPr>
     </w:lvl>
     <w:lvl w:ilvl="3" w:tplc="0409000F" w:tentative="1">
@@ -6942,7 +8446,7 @@
       <w:lvlText w:val="%4."/>
       <w:lvlJc w:val="left"/>
       <w:pPr>
-        <w:ind w:left="2520" w:hanging="420"/>
+        <w:ind w:left="2040" w:hanging="420"/>
       </w:pPr>
     </w:lvl>
     <w:lvl w:ilvl="4" w:tplc="04090017" w:tentative="1">
@@ -6951,7 +8455,7 @@
       <w:lvlText w:val="(%5)"/>
       <w:lvlJc w:val="left"/>
       <w:pPr>
-        <w:ind w:left="2940" w:hanging="420"/>
+        <w:ind w:left="2460" w:hanging="420"/>
       </w:pPr>
     </w:lvl>
     <w:lvl w:ilvl="5" w:tplc="04090011" w:tentative="1">
@@ -6960,7 +8464,7 @@
       <w:lvlText w:val="%6"/>
       <w:lvlJc w:val="left"/>
       <w:pPr>
-        <w:ind w:left="3360" w:hanging="420"/>
+        <w:ind w:left="2880" w:hanging="420"/>
       </w:pPr>
     </w:lvl>
     <w:lvl w:ilvl="6" w:tplc="0409000F" w:tentative="1">
@@ -6969,7 +8473,7 @@
       <w:lvlText w:val="%7."/>
       <w:lvlJc w:val="left"/>
       <w:pPr>
-        <w:ind w:left="3780" w:hanging="420"/>
+        <w:ind w:left="3300" w:hanging="420"/>
       </w:pPr>
     </w:lvl>
     <w:lvl w:ilvl="7" w:tplc="04090017" w:tentative="1">
@@ -6978,7 +8482,7 @@
       <w:lvlText w:val="(%8)"/>
       <w:lvlJc w:val="left"/>
       <w:pPr>
-        <w:ind w:left="4200" w:hanging="420"/>
+        <w:ind w:left="3720" w:hanging="420"/>
       </w:pPr>
     </w:lvl>
     <w:lvl w:ilvl="8" w:tplc="04090011" w:tentative="1">
@@ -6987,11 +8491,100 @@
       <w:lvlText w:val="%9"/>
       <w:lvlJc w:val="left"/>
       <w:pPr>
-        <w:ind w:left="4620" w:hanging="420"/>
+        <w:ind w:left="4140" w:hanging="420"/>
       </w:pPr>
     </w:lvl>
   </w:abstractNum>
   <w:abstractNum w:abstractNumId="6" w15:restartNumberingAfterBreak="0">
+    <w:nsid w:val="500A59C2"/>
+    <w:multiLevelType w:val="hybridMultilevel"/>
+    <w:tmpl w:val="05D03AF4"/>
+    <w:lvl w:ilvl="0" w:tplc="84D20D2E">
+      <w:start w:val="1"/>
+      <w:numFmt w:val="decimal"/>
+      <w:lvlText w:val="%1."/>
+      <w:lvlJc w:val="left"/>
+      <w:pPr>
+        <w:ind w:left="1200" w:hanging="360"/>
+      </w:pPr>
+      <w:rPr>
+        <w:rFonts w:hint="default"/>
+      </w:rPr>
+    </w:lvl>
+    <w:lvl w:ilvl="1" w:tplc="04090017" w:tentative="1">
+      <w:start w:val="1"/>
+      <w:numFmt w:val="aiueoFullWidth"/>
+      <w:lvlText w:val="(%2)"/>
+      <w:lvlJc w:val="left"/>
+      <w:pPr>
+        <w:ind w:left="1680" w:hanging="420"/>
+      </w:pPr>
+    </w:lvl>
+    <w:lvl w:ilvl="2" w:tplc="04090011" w:tentative="1">
+      <w:start w:val="1"/>
+      <w:numFmt w:val="decimalEnclosedCircle"/>
+      <w:lvlText w:val="%3"/>
+      <w:lvlJc w:val="left"/>
+      <w:pPr>
+        <w:ind w:left="2100" w:hanging="420"/>
+      </w:pPr>
+    </w:lvl>
+    <w:lvl w:ilvl="3" w:tplc="0409000F" w:tentative="1">
+      <w:start w:val="1"/>
+      <w:numFmt w:val="decimal"/>
+      <w:lvlText w:val="%4."/>
+      <w:lvlJc w:val="left"/>
+      <w:pPr>
+        <w:ind w:left="2520" w:hanging="420"/>
+      </w:pPr>
+    </w:lvl>
+    <w:lvl w:ilvl="4" w:tplc="04090017" w:tentative="1">
+      <w:start w:val="1"/>
+      <w:numFmt w:val="aiueoFullWidth"/>
+      <w:lvlText w:val="(%5)"/>
+      <w:lvlJc w:val="left"/>
+      <w:pPr>
+        <w:ind w:left="2940" w:hanging="420"/>
+      </w:pPr>
+    </w:lvl>
+    <w:lvl w:ilvl="5" w:tplc="04090011" w:tentative="1">
+      <w:start w:val="1"/>
+      <w:numFmt w:val="decimalEnclosedCircle"/>
+      <w:lvlText w:val="%6"/>
+      <w:lvlJc w:val="left"/>
+      <w:pPr>
+        <w:ind w:left="3360" w:hanging="420"/>
+      </w:pPr>
+    </w:lvl>
+    <w:lvl w:ilvl="6" w:tplc="0409000F" w:tentative="1">
+      <w:start w:val="1"/>
+      <w:numFmt w:val="decimal"/>
+      <w:lvlText w:val="%7."/>
+      <w:lvlJc w:val="left"/>
+      <w:pPr>
+        <w:ind w:left="3780" w:hanging="420"/>
+      </w:pPr>
+    </w:lvl>
+    <w:lvl w:ilvl="7" w:tplc="04090017" w:tentative="1">
+      <w:start w:val="1"/>
+      <w:numFmt w:val="aiueoFullWidth"/>
+      <w:lvlText w:val="(%8)"/>
+      <w:lvlJc w:val="left"/>
+      <w:pPr>
+        <w:ind w:left="4200" w:hanging="420"/>
+      </w:pPr>
+    </w:lvl>
+    <w:lvl w:ilvl="8" w:tplc="04090011" w:tentative="1">
+      <w:start w:val="1"/>
+      <w:numFmt w:val="decimalEnclosedCircle"/>
+      <w:lvlText w:val="%9"/>
+      <w:lvlJc w:val="left"/>
+      <w:pPr>
+        <w:ind w:left="4620" w:hanging="420"/>
+      </w:pPr>
+    </w:lvl>
+  </w:abstractNum>
+  <w:abstractNum w:abstractNumId="7" w15:restartNumberingAfterBreak="0">
     <w:nsid w:val="7EF96D2E"/>
     <w:multiLevelType w:val="hybridMultilevel"/>
     <w:tmpl w:val="3C78539E"/>
@@ -7081,7 +8674,7 @@
     </w:lvl>
   </w:abstractNum>
   <w:num w:numId="1">
-    <w:abstractNumId w:val="6"/>
+    <w:abstractNumId w:val="7"/>
   </w:num>
   <w:num w:numId="2">
     <w:abstractNumId w:val="4"/>
@@ -7093,13 +8686,16 @@
     <w:abstractNumId w:val="1"/>
   </w:num>
   <w:num w:numId="5">
-    <w:abstractNumId w:val="5"/>
+    <w:abstractNumId w:val="6"/>
   </w:num>
   <w:num w:numId="6">
     <w:abstractNumId w:val="0"/>
   </w:num>
   <w:num w:numId="7">
     <w:abstractNumId w:val="2"/>
+  </w:num>
+  <w:num w:numId="8">
+    <w:abstractNumId w:val="5"/>
   </w:num>
 </w:numbering>
 </file>
@@ -7591,8 +9187,8 @@
           <c:layoutTarget val="inner"/>
           <c:xMode val="edge"/>
           <c:yMode val="edge"/>
-          <c:x val="0.37305964872461894"/>
-          <c:y val="6.2358573503554754E-2"/>
+          <c:x val="0.25077713111947958"/>
+          <c:y val="0.24514141658000296"/>
           <c:w val="0.5901332559317003"/>
           <c:h val="0.63799180745610684"/>
         </c:manualLayout>
@@ -7668,7 +9264,7 @@
           </c:val>
           <c:extLst>
             <c:ext xmlns:c16="http://schemas.microsoft.com/office/drawing/2014/chart" uri="{C3380CC4-5D6E-409C-BE32-E72D297353CC}">
-              <c16:uniqueId val="{00000000-7505-3A4E-8310-ADD2E20C6AC2}"/>
+              <c16:uniqueId val="{00000000-6BAE-734C-AD02-E1D445D6E7E6}"/>
             </c:ext>
           </c:extLst>
         </c:ser>
@@ -7739,7 +9335,7 @@
           </c:val>
           <c:extLst>
             <c:ext xmlns:c16="http://schemas.microsoft.com/office/drawing/2014/chart" uri="{C3380CC4-5D6E-409C-BE32-E72D297353CC}">
-              <c16:uniqueId val="{00000001-7505-3A4E-8310-ADD2E20C6AC2}"/>
+              <c16:uniqueId val="{00000001-6BAE-734C-AD02-E1D445D6E7E6}"/>
             </c:ext>
           </c:extLst>
         </c:ser>

</xml_diff>